<commit_message>
#5 First milestone completed
</commit_message>
<xml_diff>
--- a/documentation/Relatório_v1.docx
+++ b/documentation/Relatório_v1.docx
@@ -2,272 +2,1136 @@
 <file path=word/document.xml><?xml version="1.0" encoding="utf-8"?>
 <w:document xmlns:wpc="http://schemas.microsoft.com/office/word/2010/wordprocessingCanvas" xmlns:mc="http://schemas.openxmlformats.org/markup-compatibility/2006" xmlns:o="urn:schemas-microsoft-com:office:office" xmlns:r="http://schemas.openxmlformats.org/officeDocument/2006/relationships" xmlns:m="http://schemas.openxmlformats.org/officeDocument/2006/math" xmlns:v="urn:schemas-microsoft-com:vml" xmlns:wp14="http://schemas.microsoft.com/office/word/2010/wordprocessingDrawing" xmlns:wp="http://schemas.openxmlformats.org/drawingml/2006/wordprocessingDrawing" xmlns:w10="urn:schemas-microsoft-com:office:word" xmlns:w="http://schemas.openxmlformats.org/wordprocessingml/2006/main" xmlns:w14="http://schemas.microsoft.com/office/word/2010/wordml" xmlns:w15="http://schemas.microsoft.com/office/word/2012/wordml" xmlns:wpg="http://schemas.microsoft.com/office/word/2010/wordprocessingGroup" xmlns:wpi="http://schemas.microsoft.com/office/word/2010/wordprocessingInk" xmlns:wne="http://schemas.microsoft.com/office/word/2006/wordml" xmlns:wps="http://schemas.microsoft.com/office/word/2010/wordprocessingShape" mc:Ignorable="w14 w15 wp14">
   <w:body>
-    <w:p>
-      <w:pPr>
-        <w:jc w:val="center"/>
+    <w:sdt>
+      <w:sdtPr>
+        <w:id w:val="2080551987"/>
+        <w:docPartObj>
+          <w:docPartGallery w:val="Cover Pages"/>
+          <w:docPartUnique/>
+        </w:docPartObj>
+      </w:sdtPr>
+      <w:sdtEndPr>
         <w:rPr>
           <w:rFonts w:ascii="Times New Roman" w:hAnsi="Times New Roman" w:cs="Times New Roman"/>
           <w:b/>
           <w:sz w:val="40"/>
           <w:szCs w:val="32"/>
         </w:rPr>
+      </w:sdtEndPr>
+      <w:sdtContent>
+        <w:p>
+          <w:r>
+            <w:rPr>
+              <w:noProof/>
+              <w:lang w:eastAsia="pt-PT"/>
+            </w:rPr>
+            <mc:AlternateContent>
+              <mc:Choice Requires="wps">
+                <w:drawing>
+                  <wp:anchor distT="0" distB="0" distL="114300" distR="114300" simplePos="0" relativeHeight="251678720" behindDoc="0" locked="0" layoutInCell="1" allowOverlap="1">
+                    <wp:simplePos x="0" y="0"/>
+                    <wp:positionH relativeFrom="margin">
+                      <wp:posOffset>5149901</wp:posOffset>
+                    </wp:positionH>
+                    <wp:positionV relativeFrom="page">
+                      <wp:posOffset>234086</wp:posOffset>
+                    </wp:positionV>
+                    <wp:extent cx="795375" cy="987425"/>
+                    <wp:effectExtent l="0" t="0" r="5080" b="5080"/>
+                    <wp:wrapNone/>
+                    <wp:docPr id="130" name="Retângulo 130"/>
+                    <wp:cNvGraphicFramePr>
+                      <a:graphicFrameLocks xmlns:a="http://schemas.openxmlformats.org/drawingml/2006/main" noChangeAspect="1"/>
+                    </wp:cNvGraphicFramePr>
+                    <a:graphic xmlns:a="http://schemas.openxmlformats.org/drawingml/2006/main">
+                      <a:graphicData uri="http://schemas.microsoft.com/office/word/2010/wordprocessingShape">
+                        <wps:wsp>
+                          <wps:cNvSpPr>
+                            <a:spLocks noChangeAspect="1"/>
+                          </wps:cNvSpPr>
+                          <wps:spPr>
+                            <a:xfrm>
+                              <a:off x="0" y="0"/>
+                              <a:ext cx="795375" cy="987425"/>
+                            </a:xfrm>
+                            <a:prstGeom prst="rect">
+                              <a:avLst/>
+                            </a:prstGeom>
+                            <a:ln>
+                              <a:noFill/>
+                            </a:ln>
+                          </wps:spPr>
+                          <wps:style>
+                            <a:lnRef idx="2">
+                              <a:schemeClr val="accent1">
+                                <a:shade val="50000"/>
+                              </a:schemeClr>
+                            </a:lnRef>
+                            <a:fillRef idx="1">
+                              <a:schemeClr val="accent1"/>
+                            </a:fillRef>
+                            <a:effectRef idx="0">
+                              <a:schemeClr val="accent1"/>
+                            </a:effectRef>
+                            <a:fontRef idx="minor">
+                              <a:schemeClr val="lt1"/>
+                            </a:fontRef>
+                          </wps:style>
+                          <wps:txbx>
+                            <w:txbxContent>
+                              <w:sdt>
+                                <w:sdtPr>
+                                  <w:rPr>
+                                    <w:color w:val="FFFFFF" w:themeColor="background1"/>
+                                    <w:sz w:val="24"/>
+                                    <w:szCs w:val="24"/>
+                                  </w:rPr>
+                                  <w:alias w:val="Ano"/>
+                                  <w:tag w:val=""/>
+                                  <w:id w:val="1253008880"/>
+                                  <w:dataBinding w:prefixMappings="xmlns:ns0='http://schemas.microsoft.com/office/2006/coverPageProps' " w:xpath="/ns0:CoverPageProperties[1]/ns0:PublishDate[1]" w:storeItemID="{55AF091B-3C7A-41E3-B477-F2FDAA23CFDA}"/>
+                                  <w:date>
+                                    <w:dateFormat w:val="yyyy"/>
+                                    <w:lid w:val="pt-PT"/>
+                                    <w:storeMappedDataAs w:val="dateTime"/>
+                                    <w:calendar w:val="gregorian"/>
+                                  </w:date>
+                                </w:sdtPr>
+                                <w:sdtEndPr/>
+                                <w:sdtContent>
+                                  <w:p>
+                                    <w:pPr>
+                                      <w:pStyle w:val="SemEspaamento"/>
+                                      <w:jc w:val="right"/>
+                                      <w:rPr>
+                                        <w:color w:val="FFFFFF" w:themeColor="background1"/>
+                                        <w:sz w:val="24"/>
+                                        <w:szCs w:val="24"/>
+                                      </w:rPr>
+                                    </w:pPr>
+                                    <w:r>
+                                      <w:rPr>
+                                        <w:color w:val="FFFFFF" w:themeColor="background1"/>
+                                        <w:sz w:val="24"/>
+                                        <w:szCs w:val="24"/>
+                                      </w:rPr>
+                                      <w:t>2013/2014</w:t>
+                                    </w:r>
+                                  </w:p>
+                                </w:sdtContent>
+                              </w:sdt>
+                            </w:txbxContent>
+                          </wps:txbx>
+                          <wps:bodyPr rot="0" spcFirstLastPara="0" vertOverflow="overflow" horzOverflow="overflow" vert="horz" wrap="square" lIns="45720" tIns="45720" rIns="45720" bIns="45720" numCol="1" spcCol="0" rtlCol="0" fromWordArt="0" anchor="b" anchorCtr="0" forceAA="0" compatLnSpc="1">
+                            <a:prstTxWarp prst="textNoShape">
+                              <a:avLst/>
+                            </a:prstTxWarp>
+                            <a:noAutofit/>
+                          </wps:bodyPr>
+                        </wps:wsp>
+                      </a:graphicData>
+                    </a:graphic>
+                    <wp14:sizeRelH relativeFrom="page">
+                      <wp14:pctWidth>0</wp14:pctWidth>
+                    </wp14:sizeRelH>
+                    <wp14:sizeRelV relativeFrom="page">
+                      <wp14:pctHeight>9800</wp14:pctHeight>
+                    </wp14:sizeRelV>
+                  </wp:anchor>
+                </w:drawing>
+              </mc:Choice>
+              <mc:Fallback>
+                <w:pict>
+                  <v:rect id="Retângulo 130" o:spid="_x0000_s1026" style="position:absolute;margin-left:405.5pt;margin-top:18.45pt;width:62.65pt;height:77.75pt;z-index:251678720;visibility:visible;mso-wrap-style:square;mso-width-percent:0;mso-height-percent:98;mso-wrap-distance-left:9pt;mso-wrap-distance-top:0;mso-wrap-distance-right:9pt;mso-wrap-distance-bottom:0;mso-position-horizontal:absolute;mso-position-horizontal-relative:margin;mso-position-vertical:absolute;mso-position-vertical-relative:page;mso-width-percent:0;mso-height-percent:98;mso-width-relative:page;mso-height-relative:page;v-text-anchor:bottom" o:gfxdata="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" fillcolor="#5b9bd5 [3204]" stroked="f" strokeweight="1pt">
+                    <v:path arrowok="t"/>
+                    <o:lock v:ext="edit" aspectratio="t"/>
+                    <v:textbox inset="3.6pt,,3.6pt">
+                      <w:txbxContent>
+                        <w:sdt>
+                          <w:sdtPr>
+                            <w:rPr>
+                              <w:color w:val="FFFFFF" w:themeColor="background1"/>
+                              <w:sz w:val="24"/>
+                              <w:szCs w:val="24"/>
+                            </w:rPr>
+                            <w:alias w:val="Ano"/>
+                            <w:tag w:val=""/>
+                            <w:id w:val="1253008880"/>
+                            <w:dataBinding w:prefixMappings="xmlns:ns0='http://schemas.microsoft.com/office/2006/coverPageProps' " w:xpath="/ns0:CoverPageProperties[1]/ns0:PublishDate[1]" w:storeItemID="{55AF091B-3C7A-41E3-B477-F2FDAA23CFDA}"/>
+                            <w:date>
+                              <w:dateFormat w:val="yyyy"/>
+                              <w:lid w:val="pt-PT"/>
+                              <w:storeMappedDataAs w:val="dateTime"/>
+                              <w:calendar w:val="gregorian"/>
+                            </w:date>
+                          </w:sdtPr>
+                          <w:sdtContent>
+                            <w:p>
+                              <w:pPr>
+                                <w:pStyle w:val="SemEspaamento"/>
+                                <w:jc w:val="right"/>
+                                <w:rPr>
+                                  <w:color w:val="FFFFFF" w:themeColor="background1"/>
+                                  <w:sz w:val="24"/>
+                                  <w:szCs w:val="24"/>
+                                </w:rPr>
+                              </w:pPr>
+                              <w:r>
+                                <w:rPr>
+                                  <w:color w:val="FFFFFF" w:themeColor="background1"/>
+                                  <w:sz w:val="24"/>
+                                  <w:szCs w:val="24"/>
+                                </w:rPr>
+                                <w:t>2013/2014</w:t>
+                              </w:r>
+                            </w:p>
+                          </w:sdtContent>
+                        </w:sdt>
+                      </w:txbxContent>
+                    </v:textbox>
+                    <w10:wrap anchorx="margin" anchory="page"/>
+                  </v:rect>
+                </w:pict>
+              </mc:Fallback>
+            </mc:AlternateContent>
+          </w:r>
+        </w:p>
+        <w:p>
+          <w:pPr>
+            <w:rPr>
+              <w:rFonts w:ascii="Times New Roman" w:hAnsi="Times New Roman" w:cs="Times New Roman"/>
+              <w:b/>
+              <w:sz w:val="40"/>
+              <w:szCs w:val="32"/>
+            </w:rPr>
+          </w:pPr>
+          <w:r>
+            <w:rPr>
+              <w:rFonts w:ascii="Times New Roman" w:hAnsi="Times New Roman" w:cs="Times New Roman"/>
+              <w:b/>
+              <w:noProof/>
+              <w:sz w:val="40"/>
+              <w:szCs w:val="32"/>
+              <w:lang w:eastAsia="pt-PT"/>
+            </w:rPr>
+            <w:drawing>
+              <wp:anchor distT="0" distB="0" distL="114300" distR="114300" simplePos="0" relativeHeight="251681792" behindDoc="0" locked="0" layoutInCell="1" allowOverlap="1">
+                <wp:simplePos x="0" y="0"/>
+                <wp:positionH relativeFrom="margin">
+                  <wp:align>center</wp:align>
+                </wp:positionH>
+                <wp:positionV relativeFrom="paragraph">
+                  <wp:posOffset>592074</wp:posOffset>
+                </wp:positionV>
+                <wp:extent cx="5940000" cy="2617200"/>
+                <wp:effectExtent l="0" t="0" r="3810" b="0"/>
+                <wp:wrapNone/>
+                <wp:docPr id="35" name="Imagem 35" descr="C:\Users\ScarePT\AppData\Local\Microsoft\Windows\INetCache\Content.Word\lapr5.png"/>
+                <wp:cNvGraphicFramePr>
+                  <a:graphicFrameLocks xmlns:a="http://schemas.openxmlformats.org/drawingml/2006/main" noChangeAspect="1"/>
+                </wp:cNvGraphicFramePr>
+                <a:graphic xmlns:a="http://schemas.openxmlformats.org/drawingml/2006/main">
+                  <a:graphicData uri="http://schemas.openxmlformats.org/drawingml/2006/picture">
+                    <pic:pic xmlns:pic="http://schemas.openxmlformats.org/drawingml/2006/picture">
+                      <pic:nvPicPr>
+                        <pic:cNvPr id="0" name="Picture 7" descr="C:\Users\ScarePT\AppData\Local\Microsoft\Windows\INetCache\Content.Word\lapr5.png"/>
+                        <pic:cNvPicPr>
+                          <a:picLocks noChangeAspect="1" noChangeArrowheads="1"/>
+                        </pic:cNvPicPr>
+                      </pic:nvPicPr>
+                      <pic:blipFill>
+                        <a:blip r:embed="rId6">
+                          <a:extLst>
+                            <a:ext uri="{28A0092B-C50C-407E-A947-70E740481C1C}">
+                              <a14:useLocalDpi xmlns:a14="http://schemas.microsoft.com/office/drawing/2010/main" val="0"/>
+                            </a:ext>
+                          </a:extLst>
+                        </a:blip>
+                        <a:srcRect/>
+                        <a:stretch>
+                          <a:fillRect/>
+                        </a:stretch>
+                      </pic:blipFill>
+                      <pic:spPr bwMode="auto">
+                        <a:xfrm>
+                          <a:off x="0" y="0"/>
+                          <a:ext cx="5940000" cy="2617200"/>
+                        </a:xfrm>
+                        <a:prstGeom prst="rect">
+                          <a:avLst/>
+                        </a:prstGeom>
+                        <a:noFill/>
+                        <a:ln>
+                          <a:noFill/>
+                        </a:ln>
+                      </pic:spPr>
+                    </pic:pic>
+                  </a:graphicData>
+                </a:graphic>
+                <wp14:sizeRelH relativeFrom="margin">
+                  <wp14:pctWidth>0</wp14:pctWidth>
+                </wp14:sizeRelH>
+                <wp14:sizeRelV relativeFrom="margin">
+                  <wp14:pctHeight>0</wp14:pctHeight>
+                </wp14:sizeRelV>
+              </wp:anchor>
+            </w:drawing>
+          </w:r>
+          <w:r>
+            <w:rPr>
+              <w:noProof/>
+              <w:lang w:eastAsia="pt-PT"/>
+            </w:rPr>
+            <mc:AlternateContent>
+              <mc:Choice Requires="wpg">
+                <w:drawing>
+                  <wp:anchor distT="0" distB="0" distL="114300" distR="114300" simplePos="0" relativeHeight="251677696" behindDoc="1" locked="0" layoutInCell="1" allowOverlap="1">
+                    <wp:simplePos x="0" y="0"/>
+                    <wp:positionH relativeFrom="margin">
+                      <wp:align>center</wp:align>
+                    </wp:positionH>
+                    <mc:AlternateContent>
+                      <mc:Choice Requires="wp14">
+                        <wp:positionV relativeFrom="page">
+                          <wp14:pctPosVOffset>4500</wp14:pctPosVOffset>
+                        </wp:positionV>
+                      </mc:Choice>
+                      <mc:Fallback>
+                        <wp:positionV relativeFrom="page">
+                          <wp:posOffset>452120</wp:posOffset>
+                        </wp:positionV>
+                      </mc:Fallback>
+                    </mc:AlternateContent>
+                    <wp:extent cx="6858000" cy="7068185"/>
+                    <wp:effectExtent l="0" t="0" r="0" b="0"/>
+                    <wp:wrapNone/>
+                    <wp:docPr id="125" name="Grupo 125"/>
+                    <wp:cNvGraphicFramePr>
+                      <a:graphicFrameLocks xmlns:a="http://schemas.openxmlformats.org/drawingml/2006/main" noChangeAspect="1"/>
+                    </wp:cNvGraphicFramePr>
+                    <a:graphic xmlns:a="http://schemas.openxmlformats.org/drawingml/2006/main">
+                      <a:graphicData uri="http://schemas.microsoft.com/office/word/2010/wordprocessingGroup">
+                        <wpg:wgp>
+                          <wpg:cNvGrpSpPr>
+                            <a:grpSpLocks noChangeAspect="1"/>
+                          </wpg:cNvGrpSpPr>
+                          <wpg:grpSpPr>
+                            <a:xfrm>
+                              <a:off x="0" y="0"/>
+                              <a:ext cx="6858000" cy="7068312"/>
+                              <a:chOff x="0" y="0"/>
+                              <a:chExt cx="5561330" cy="5404485"/>
+                            </a:xfrm>
+                          </wpg:grpSpPr>
+                          <wps:wsp>
+                            <wps:cNvPr id="126" name="Forma Livre 10"/>
+                            <wps:cNvSpPr>
+                              <a:spLocks/>
+                            </wps:cNvSpPr>
+                            <wps:spPr bwMode="auto">
+                              <a:xfrm>
+                                <a:off x="0" y="0"/>
+                                <a:ext cx="5557520" cy="5404485"/>
+                              </a:xfrm>
+                              <a:custGeom>
+                                <a:avLst/>
+                                <a:gdLst>
+                                  <a:gd name="T0" fmla="*/ 0 w 720"/>
+                                  <a:gd name="T1" fmla="*/ 0 h 700"/>
+                                  <a:gd name="T2" fmla="*/ 0 w 720"/>
+                                  <a:gd name="T3" fmla="*/ 644 h 700"/>
+                                  <a:gd name="T4" fmla="*/ 113 w 720"/>
+                                  <a:gd name="T5" fmla="*/ 665 h 700"/>
+                                  <a:gd name="T6" fmla="*/ 720 w 720"/>
+                                  <a:gd name="T7" fmla="*/ 644 h 700"/>
+                                  <a:gd name="T8" fmla="*/ 720 w 720"/>
+                                  <a:gd name="T9" fmla="*/ 617 h 700"/>
+                                  <a:gd name="T10" fmla="*/ 720 w 720"/>
+                                  <a:gd name="T11" fmla="*/ 0 h 700"/>
+                                  <a:gd name="T12" fmla="*/ 0 w 720"/>
+                                  <a:gd name="T13" fmla="*/ 0 h 700"/>
+                                </a:gdLst>
+                                <a:ahLst/>
+                                <a:cxnLst>
+                                  <a:cxn ang="0">
+                                    <a:pos x="T0" y="T1"/>
+                                  </a:cxn>
+                                  <a:cxn ang="0">
+                                    <a:pos x="T2" y="T3"/>
+                                  </a:cxn>
+                                  <a:cxn ang="0">
+                                    <a:pos x="T4" y="T5"/>
+                                  </a:cxn>
+                                  <a:cxn ang="0">
+                                    <a:pos x="T6" y="T7"/>
+                                  </a:cxn>
+                                  <a:cxn ang="0">
+                                    <a:pos x="T8" y="T9"/>
+                                  </a:cxn>
+                                  <a:cxn ang="0">
+                                    <a:pos x="T10" y="T11"/>
+                                  </a:cxn>
+                                  <a:cxn ang="0">
+                                    <a:pos x="T12" y="T13"/>
+                                  </a:cxn>
+                                </a:cxnLst>
+                                <a:rect l="0" t="0" r="r" b="b"/>
+                                <a:pathLst>
+                                  <a:path w="720" h="700">
+                                    <a:moveTo>
+                                      <a:pt x="0" y="0"/>
+                                    </a:moveTo>
+                                    <a:cubicBezTo>
+                                      <a:pt x="0" y="644"/>
+                                      <a:pt x="0" y="644"/>
+                                      <a:pt x="0" y="644"/>
+                                    </a:cubicBezTo>
+                                    <a:cubicBezTo>
+                                      <a:pt x="23" y="650"/>
+                                      <a:pt x="62" y="658"/>
+                                      <a:pt x="113" y="665"/>
+                                    </a:cubicBezTo>
+                                    <a:cubicBezTo>
+                                      <a:pt x="250" y="685"/>
+                                      <a:pt x="476" y="700"/>
+                                      <a:pt x="720" y="644"/>
+                                    </a:cubicBezTo>
+                                    <a:cubicBezTo>
+                                      <a:pt x="720" y="617"/>
+                                      <a:pt x="720" y="617"/>
+                                      <a:pt x="720" y="617"/>
+                                    </a:cubicBezTo>
+                                    <a:cubicBezTo>
+                                      <a:pt x="720" y="0"/>
+                                      <a:pt x="720" y="0"/>
+                                      <a:pt x="720" y="0"/>
+                                    </a:cubicBezTo>
+                                    <a:cubicBezTo>
+                                      <a:pt x="0" y="0"/>
+                                      <a:pt x="0" y="0"/>
+                                      <a:pt x="0" y="0"/>
+                                    </a:cubicBezTo>
+                                  </a:path>
+                                </a:pathLst>
+                              </a:custGeom>
+                              <a:ln>
+                                <a:noFill/>
+                              </a:ln>
+                            </wps:spPr>
+                            <wps:style>
+                              <a:lnRef idx="0">
+                                <a:scrgbClr r="0" g="0" b="0"/>
+                              </a:lnRef>
+                              <a:fillRef idx="1003">
+                                <a:schemeClr val="dk2"/>
+                              </a:fillRef>
+                              <a:effectRef idx="0">
+                                <a:scrgbClr r="0" g="0" b="0"/>
+                              </a:effectRef>
+                              <a:fontRef idx="major"/>
+                            </wps:style>
+                            <wps:txbx>
+                              <w:txbxContent>
+                                <w:p>
+                                  <w:pPr>
+                                    <w:rPr>
+                                      <w:color w:val="FFFFFF" w:themeColor="background1"/>
+                                      <w:sz w:val="72"/>
+                                      <w:szCs w:val="72"/>
+                                    </w:rPr>
+                                  </w:pPr>
+                                  <w:sdt>
+                                    <w:sdtPr>
+                                      <w:rPr>
+                                        <w:color w:val="FFFFFF" w:themeColor="background1"/>
+                                        <w:sz w:val="72"/>
+                                        <w:szCs w:val="72"/>
+                                      </w:rPr>
+                                      <w:alias w:val="Título"/>
+                                      <w:tag w:val=""/>
+                                      <w:id w:val="175391711"/>
+                                      <w:dataBinding w:prefixMappings="xmlns:ns0='http://purl.org/dc/elements/1.1/' xmlns:ns1='http://schemas.openxmlformats.org/package/2006/metadata/core-properties' " w:xpath="/ns1:coreProperties[1]/ns0:title[1]" w:storeItemID="{6C3C8BC8-F283-45AE-878A-BAB7291924A1}"/>
+                                      <w:text/>
+                                    </w:sdtPr>
+                                    <w:sdtEndPr/>
+                                    <w:sdtContent>
+                                      <w:proofErr w:type="spellStart"/>
+                                      <w:r>
+                                        <w:rPr>
+                                          <w:color w:val="FFFFFF" w:themeColor="background1"/>
+                                          <w:sz w:val="72"/>
+                                          <w:szCs w:val="72"/>
+                                        </w:rPr>
+                                        <w:t>EpicWare</w:t>
+                                      </w:r>
+                                      <w:proofErr w:type="spellEnd"/>
+                                    </w:sdtContent>
+                                  </w:sdt>
+                                </w:p>
+                              </w:txbxContent>
+                            </wps:txbx>
+                            <wps:bodyPr rot="0" vert="horz" wrap="square" lIns="914400" tIns="1097280" rIns="1097280" bIns="1097280" anchor="b" anchorCtr="0" upright="1">
+                              <a:noAutofit/>
+                            </wps:bodyPr>
+                          </wps:wsp>
+                          <wps:wsp>
+                            <wps:cNvPr id="127" name="Forma Livre 11"/>
+                            <wps:cNvSpPr>
+                              <a:spLocks/>
+                            </wps:cNvSpPr>
+                            <wps:spPr bwMode="auto">
+                              <a:xfrm>
+                                <a:off x="876300" y="4769783"/>
+                                <a:ext cx="4685030" cy="509905"/>
+                              </a:xfrm>
+                              <a:custGeom>
+                                <a:avLst/>
+                                <a:gdLst>
+                                  <a:gd name="T0" fmla="*/ 607 w 607"/>
+                                  <a:gd name="T1" fmla="*/ 0 h 66"/>
+                                  <a:gd name="T2" fmla="*/ 176 w 607"/>
+                                  <a:gd name="T3" fmla="*/ 57 h 66"/>
+                                  <a:gd name="T4" fmla="*/ 0 w 607"/>
+                                  <a:gd name="T5" fmla="*/ 48 h 66"/>
+                                  <a:gd name="T6" fmla="*/ 251 w 607"/>
+                                  <a:gd name="T7" fmla="*/ 66 h 66"/>
+                                  <a:gd name="T8" fmla="*/ 607 w 607"/>
+                                  <a:gd name="T9" fmla="*/ 27 h 66"/>
+                                  <a:gd name="T10" fmla="*/ 607 w 607"/>
+                                  <a:gd name="T11" fmla="*/ 0 h 66"/>
+                                </a:gdLst>
+                                <a:ahLst/>
+                                <a:cxnLst>
+                                  <a:cxn ang="0">
+                                    <a:pos x="T0" y="T1"/>
+                                  </a:cxn>
+                                  <a:cxn ang="0">
+                                    <a:pos x="T2" y="T3"/>
+                                  </a:cxn>
+                                  <a:cxn ang="0">
+                                    <a:pos x="T4" y="T5"/>
+                                  </a:cxn>
+                                  <a:cxn ang="0">
+                                    <a:pos x="T6" y="T7"/>
+                                  </a:cxn>
+                                  <a:cxn ang="0">
+                                    <a:pos x="T8" y="T9"/>
+                                  </a:cxn>
+                                  <a:cxn ang="0">
+                                    <a:pos x="T10" y="T11"/>
+                                  </a:cxn>
+                                </a:cxnLst>
+                                <a:rect l="0" t="0" r="r" b="b"/>
+                                <a:pathLst>
+                                  <a:path w="607" h="66">
+                                    <a:moveTo>
+                                      <a:pt x="607" y="0"/>
+                                    </a:moveTo>
+                                    <a:cubicBezTo>
+                                      <a:pt x="450" y="44"/>
+                                      <a:pt x="300" y="57"/>
+                                      <a:pt x="176" y="57"/>
+                                    </a:cubicBezTo>
+                                    <a:cubicBezTo>
+                                      <a:pt x="109" y="57"/>
+                                      <a:pt x="49" y="53"/>
+                                      <a:pt x="0" y="48"/>
+                                    </a:cubicBezTo>
+                                    <a:cubicBezTo>
+                                      <a:pt x="66" y="58"/>
+                                      <a:pt x="152" y="66"/>
+                                      <a:pt x="251" y="66"/>
+                                    </a:cubicBezTo>
+                                    <a:cubicBezTo>
+                                      <a:pt x="358" y="66"/>
+                                      <a:pt x="480" y="56"/>
+                                      <a:pt x="607" y="27"/>
+                                    </a:cubicBezTo>
+                                    <a:cubicBezTo>
+                                      <a:pt x="607" y="0"/>
+                                      <a:pt x="607" y="0"/>
+                                      <a:pt x="607" y="0"/>
+                                    </a:cubicBezTo>
+                                  </a:path>
+                                </a:pathLst>
+                              </a:custGeom>
+                              <a:solidFill>
+                                <a:schemeClr val="bg1">
+                                  <a:alpha val="30000"/>
+                                </a:schemeClr>
+                              </a:solidFill>
+                              <a:ln>
+                                <a:noFill/>
+                              </a:ln>
+                              <a:extLst>
+                                <a:ext uri="{91240B29-F687-4F45-9708-019B960494DF}">
+                                  <a14:hiddenLine xmlns:a14="http://schemas.microsoft.com/office/drawing/2010/main" w="9525">
+                                    <a:solidFill>
+                                      <a:srgbClr val="000000"/>
+                                    </a:solidFill>
+                                    <a:round/>
+                                    <a:headEnd/>
+                                    <a:tailEnd/>
+                                  </a14:hiddenLine>
+                                </a:ext>
+                              </a:extLst>
+                            </wps:spPr>
+                            <wps:bodyPr rot="0" vert="horz" wrap="square" lIns="91440" tIns="45720" rIns="91440" bIns="45720" anchor="b" anchorCtr="0" upright="1">
+                              <a:noAutofit/>
+                            </wps:bodyPr>
+                          </wps:wsp>
+                        </wpg:wgp>
+                      </a:graphicData>
+                    </a:graphic>
+                    <wp14:sizeRelH relativeFrom="margin">
+                      <wp14:pctWidth>115400</wp14:pctWidth>
+                    </wp14:sizeRelH>
+                    <wp14:sizeRelV relativeFrom="page">
+                      <wp14:pctHeight>67000</wp14:pctHeight>
+                    </wp14:sizeRelV>
+                  </wp:anchor>
+                </w:drawing>
+              </mc:Choice>
+              <mc:Fallback>
+                <w:pict>
+                  <v:group id="Grupo 125" o:spid="_x0000_s1027" style="position:absolute;margin-left:0;margin-top:0;width:540pt;height:556.55pt;z-index:-251638784;mso-width-percent:1154;mso-height-percent:670;mso-top-percent:45;mso-position-horizontal:center;mso-position-horizontal-relative:margin;mso-position-vertical-relative:page;mso-width-percent:1154;mso-height-percent:670;mso-top-percent:45;mso-width-relative:margin" coordsize="55613,54044" o:gfxdata="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">
+                    <o:lock v:ext="edit" aspectratio="t"/>
+                    <v:shape id="Forma Livre 10" o:spid="_x0000_s1028" style="position:absolute;width:55575;height:54044;visibility:visible;mso-wrap-style:square;v-text-anchor:bottom" coordsize="720,700" o:spt="100" o:gfxdata="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" adj="-11796480,,5400" path="m,c,644,,644,,644v23,6,62,14,113,21c250,685,476,700,720,644v,-27,,-27,,-27c720,,720,,720,,,,,,,e" fillcolor="#4d5f78 [2994]" stroked="f">
+                      <v:fill color2="#2a3442 [2018]" rotate="t" colors="0 #5d6d85;.5 #485972;1 #334258" focus="100%" type="gradient">
+                        <o:fill v:ext="view" type="gradientUnscaled"/>
+                      </v:fill>
+                      <v:stroke joinstyle="miter"/>
+                      <v:formulas/>
+                      <v:path arrowok="t" o:connecttype="custom" o:connectlocs="0,0;0,4972126;872222,5134261;5557520,4972126;5557520,4763667;5557520,0;0,0" o:connectangles="0,0,0,0,0,0,0" textboxrect="0,0,720,700"/>
+                      <v:textbox inset="1in,86.4pt,86.4pt,86.4pt">
+                        <w:txbxContent>
+                          <w:p>
+                            <w:pPr>
+                              <w:rPr>
+                                <w:color w:val="FFFFFF" w:themeColor="background1"/>
+                                <w:sz w:val="72"/>
+                                <w:szCs w:val="72"/>
+                              </w:rPr>
+                            </w:pPr>
+                            <w:sdt>
+                              <w:sdtPr>
+                                <w:rPr>
+                                  <w:color w:val="FFFFFF" w:themeColor="background1"/>
+                                  <w:sz w:val="72"/>
+                                  <w:szCs w:val="72"/>
+                                </w:rPr>
+                                <w:alias w:val="Título"/>
+                                <w:tag w:val=""/>
+                                <w:id w:val="175391711"/>
+                                <w:dataBinding w:prefixMappings="xmlns:ns0='http://purl.org/dc/elements/1.1/' xmlns:ns1='http://schemas.openxmlformats.org/package/2006/metadata/core-properties' " w:xpath="/ns1:coreProperties[1]/ns0:title[1]" w:storeItemID="{6C3C8BC8-F283-45AE-878A-BAB7291924A1}"/>
+                                <w:text/>
+                              </w:sdtPr>
+                              <w:sdtContent>
+                                <w:proofErr w:type="spellStart"/>
+                                <w:r>
+                                  <w:rPr>
+                                    <w:color w:val="FFFFFF" w:themeColor="background1"/>
+                                    <w:sz w:val="72"/>
+                                    <w:szCs w:val="72"/>
+                                  </w:rPr>
+                                  <w:t>EpicWare</w:t>
+                                </w:r>
+                                <w:proofErr w:type="spellEnd"/>
+                              </w:sdtContent>
+                            </w:sdt>
+                          </w:p>
+                        </w:txbxContent>
+                      </v:textbox>
+                    </v:shape>
+                    <v:shape id="Forma Livre 11" o:spid="_x0000_s1029" style="position:absolute;left:8763;top:47697;width:46850;height:5099;visibility:visible;mso-wrap-style:square;v-text-anchor:bottom" coordsize="607,66" o:gfxdata="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" path="m607,c450,44,300,57,176,57,109,57,49,53,,48,66,58,152,66,251,66,358,66,480,56,607,27,607,,607,,607,e" fillcolor="white [3212]" stroked="f">
+                      <v:fill opacity="19789f"/>
+                      <v:path arrowok="t" o:connecttype="custom" o:connectlocs="4685030,0;1358427,440373;0,370840;1937302,509905;4685030,208598;4685030,0" o:connectangles="0,0,0,0,0,0"/>
+                    </v:shape>
+                    <w10:wrap anchorx="margin" anchory="page"/>
+                  </v:group>
+                </w:pict>
+              </mc:Fallback>
+            </mc:AlternateContent>
+          </w:r>
+          <w:r>
+            <w:rPr>
+              <w:noProof/>
+              <w:lang w:eastAsia="pt-PT"/>
+            </w:rPr>
+            <mc:AlternateContent>
+              <mc:Choice Requires="wps">
+                <w:drawing>
+                  <wp:anchor distT="0" distB="0" distL="114300" distR="114300" simplePos="0" relativeHeight="251680768" behindDoc="0" locked="0" layoutInCell="1" allowOverlap="1">
+                    <wp:simplePos x="0" y="0"/>
+                    <wp:positionH relativeFrom="page">
+                      <wp:align>center</wp:align>
+                    </wp:positionH>
+                    <wp:positionV relativeFrom="margin">
+                      <wp:align>bottom</wp:align>
+                    </wp:positionV>
+                    <wp:extent cx="5753100" cy="146304"/>
+                    <wp:effectExtent l="0" t="0" r="0" b="5715"/>
+                    <wp:wrapSquare wrapText="bothSides"/>
+                    <wp:docPr id="128" name="Caixa de Texto 128"/>
+                    <wp:cNvGraphicFramePr/>
+                    <a:graphic xmlns:a="http://schemas.openxmlformats.org/drawingml/2006/main">
+                      <a:graphicData uri="http://schemas.microsoft.com/office/word/2010/wordprocessingShape">
+                        <wps:wsp>
+                          <wps:cNvSpPr txBox="1"/>
+                          <wps:spPr>
+                            <a:xfrm>
+                              <a:off x="0" y="0"/>
+                              <a:ext cx="5753100" cy="146304"/>
+                            </a:xfrm>
+                            <a:prstGeom prst="rect">
+                              <a:avLst/>
+                            </a:prstGeom>
+                            <a:noFill/>
+                            <a:ln w="6350">
+                              <a:noFill/>
+                            </a:ln>
+                            <a:effectLst/>
+                          </wps:spPr>
+                          <wps:style>
+                            <a:lnRef idx="0">
+                              <a:schemeClr val="accent1"/>
+                            </a:lnRef>
+                            <a:fillRef idx="0">
+                              <a:schemeClr val="accent1"/>
+                            </a:fillRef>
+                            <a:effectRef idx="0">
+                              <a:schemeClr val="accent1"/>
+                            </a:effectRef>
+                            <a:fontRef idx="minor">
+                              <a:schemeClr val="dk1"/>
+                            </a:fontRef>
+                          </wps:style>
+                          <wps:txbx>
+                            <w:txbxContent>
+                              <w:p>
+                                <w:pPr>
+                                  <w:pStyle w:val="SemEspaamento"/>
+                                  <w:rPr>
+                                    <w:color w:val="7F7F7F" w:themeColor="text1" w:themeTint="80"/>
+                                    <w:sz w:val="18"/>
+                                    <w:szCs w:val="18"/>
+                                  </w:rPr>
+                                </w:pPr>
+                                <w:sdt>
+                                  <w:sdtPr>
+                                    <w:rPr>
+                                      <w:caps/>
+                                      <w:color w:val="7F7F7F" w:themeColor="text1" w:themeTint="80"/>
+                                      <w:sz w:val="18"/>
+                                      <w:szCs w:val="18"/>
+                                    </w:rPr>
+                                    <w:alias w:val="Empresa"/>
+                                    <w:tag w:val=""/>
+                                    <w:id w:val="311380272"/>
+                                    <w:dataBinding w:prefixMappings="xmlns:ns0='http://schemas.openxmlformats.org/officeDocument/2006/extended-properties' " w:xpath="/ns0:Properties[1]/ns0:Company[1]" w:storeItemID="{6668398D-A668-4E3E-A5EB-62B293D839F1}"/>
+                                    <w:text/>
+                                  </w:sdtPr>
+                                  <w:sdtEndPr/>
+                                  <w:sdtContent>
+                                    <w:r>
+                                      <w:rPr>
+                                        <w:caps/>
+                                        <w:color w:val="7F7F7F" w:themeColor="text1" w:themeTint="80"/>
+                                        <w:sz w:val="18"/>
+                                        <w:szCs w:val="18"/>
+                                      </w:rPr>
+                                      <w:t>17 de dezembro de 2013</w:t>
+                                    </w:r>
+                                  </w:sdtContent>
+                                </w:sdt>
+                                <w:r>
+                                  <w:rPr>
+                                    <w:caps/>
+                                    <w:color w:val="7F7F7F" w:themeColor="text1" w:themeTint="80"/>
+                                    <w:sz w:val="18"/>
+                                    <w:szCs w:val="18"/>
+                                  </w:rPr>
+                                  <w:t> </w:t>
+                                </w:r>
+                              </w:p>
+                            </w:txbxContent>
+                          </wps:txbx>
+                          <wps:bodyPr rot="0" spcFirstLastPara="0" vertOverflow="overflow" horzOverflow="overflow" vert="horz" wrap="square" lIns="914400" tIns="0" rIns="1097280" bIns="0" numCol="1" spcCol="0" rtlCol="0" fromWordArt="0" anchor="b" anchorCtr="0" forceAA="0" compatLnSpc="1">
+                            <a:prstTxWarp prst="textNoShape">
+                              <a:avLst/>
+                            </a:prstTxWarp>
+                            <a:spAutoFit/>
+                          </wps:bodyPr>
+                        </wps:wsp>
+                      </a:graphicData>
+                    </a:graphic>
+                    <wp14:sizeRelH relativeFrom="margin">
+                      <wp14:pctWidth>115400</wp14:pctWidth>
+                    </wp14:sizeRelH>
+                    <wp14:sizeRelV relativeFrom="margin">
+                      <wp14:pctHeight>0</wp14:pctHeight>
+                    </wp14:sizeRelV>
+                  </wp:anchor>
+                </w:drawing>
+              </mc:Choice>
+              <mc:Fallback>
+                <w:pict>
+                  <v:shapetype id="_x0000_t202" coordsize="21600,21600" o:spt="202" path="m,l,21600r21600,l21600,xe">
+                    <v:stroke joinstyle="miter"/>
+                    <v:path gradientshapeok="t" o:connecttype="rect"/>
+                  </v:shapetype>
+                  <v:shape id="Caixa de Texto 128" o:spid="_x0000_s1030" type="#_x0000_t202" style="position:absolute;margin-left:0;margin-top:0;width:453pt;height:11.5pt;z-index:251680768;visibility:visible;mso-wrap-style:square;mso-width-percent:1154;mso-height-percent:0;mso-wrap-distance-left:9pt;mso-wrap-distance-top:0;mso-wrap-distance-right:9pt;mso-wrap-distance-bottom:0;mso-position-horizontal:center;mso-position-horizontal-relative:page;mso-position-vertical:bottom;mso-position-vertical-relative:margin;mso-width-percent:1154;mso-height-percent:0;mso-width-relative:margin;mso-height-relative:margin;v-text-anchor:bottom" o:gfxdata="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" filled="f" stroked="f" strokeweight=".5pt">
+                    <v:textbox style="mso-fit-shape-to-text:t" inset="1in,0,86.4pt,0">
+                      <w:txbxContent>
+                        <w:p>
+                          <w:pPr>
+                            <w:pStyle w:val="SemEspaamento"/>
+                            <w:rPr>
+                              <w:color w:val="7F7F7F" w:themeColor="text1" w:themeTint="80"/>
+                              <w:sz w:val="18"/>
+                              <w:szCs w:val="18"/>
+                            </w:rPr>
+                          </w:pPr>
+                          <w:sdt>
+                            <w:sdtPr>
+                              <w:rPr>
+                                <w:caps/>
+                                <w:color w:val="7F7F7F" w:themeColor="text1" w:themeTint="80"/>
+                                <w:sz w:val="18"/>
+                                <w:szCs w:val="18"/>
+                              </w:rPr>
+                              <w:alias w:val="Empresa"/>
+                              <w:tag w:val=""/>
+                              <w:id w:val="311380272"/>
+                              <w:dataBinding w:prefixMappings="xmlns:ns0='http://schemas.openxmlformats.org/officeDocument/2006/extended-properties' " w:xpath="/ns0:Properties[1]/ns0:Company[1]" w:storeItemID="{6668398D-A668-4E3E-A5EB-62B293D839F1}"/>
+                              <w:text/>
+                            </w:sdtPr>
+                            <w:sdtContent>
+                              <w:r>
+                                <w:rPr>
+                                  <w:caps/>
+                                  <w:color w:val="7F7F7F" w:themeColor="text1" w:themeTint="80"/>
+                                  <w:sz w:val="18"/>
+                                  <w:szCs w:val="18"/>
+                                </w:rPr>
+                                <w:t>17 de dezembro de 2013</w:t>
+                              </w:r>
+                            </w:sdtContent>
+                          </w:sdt>
+                          <w:r>
+                            <w:rPr>
+                              <w:caps/>
+                              <w:color w:val="7F7F7F" w:themeColor="text1" w:themeTint="80"/>
+                              <w:sz w:val="18"/>
+                              <w:szCs w:val="18"/>
+                            </w:rPr>
+                            <w:t> </w:t>
+                          </w:r>
+                        </w:p>
+                      </w:txbxContent>
+                    </v:textbox>
+                    <w10:wrap type="square" anchorx="page" anchory="margin"/>
+                  </v:shape>
+                </w:pict>
+              </mc:Fallback>
+            </mc:AlternateContent>
+          </w:r>
+          <w:r>
+            <w:rPr>
+              <w:noProof/>
+              <w:lang w:eastAsia="pt-PT"/>
+            </w:rPr>
+            <mc:AlternateContent>
+              <mc:Choice Requires="wps">
+                <w:drawing>
+                  <wp:anchor distT="0" distB="0" distL="114300" distR="114300" simplePos="0" relativeHeight="251679744" behindDoc="0" locked="0" layoutInCell="1" allowOverlap="1">
+                    <wp:simplePos x="0" y="0"/>
+                    <wp:positionH relativeFrom="page">
+                      <wp:align>center</wp:align>
+                    </wp:positionH>
+                    <mc:AlternateContent>
+                      <mc:Choice Requires="wp14">
+                        <wp:positionV relativeFrom="page">
+                          <wp14:pctPosVOffset>79000</wp14:pctPosVOffset>
+                        </wp:positionV>
+                      </mc:Choice>
+                      <mc:Fallback>
+                        <wp:positionV relativeFrom="page">
+                          <wp:posOffset>7945755</wp:posOffset>
+                        </wp:positionV>
+                      </mc:Fallback>
+                    </mc:AlternateContent>
+                    <wp:extent cx="5753100" cy="484632"/>
+                    <wp:effectExtent l="0" t="0" r="0" b="7620"/>
+                    <wp:wrapSquare wrapText="bothSides"/>
+                    <wp:docPr id="129" name="Caixa de Texto 129"/>
+                    <wp:cNvGraphicFramePr/>
+                    <a:graphic xmlns:a="http://schemas.openxmlformats.org/drawingml/2006/main">
+                      <a:graphicData uri="http://schemas.microsoft.com/office/word/2010/wordprocessingShape">
+                        <wps:wsp>
+                          <wps:cNvSpPr txBox="1"/>
+                          <wps:spPr>
+                            <a:xfrm>
+                              <a:off x="0" y="0"/>
+                              <a:ext cx="5753100" cy="484632"/>
+                            </a:xfrm>
+                            <a:prstGeom prst="rect">
+                              <a:avLst/>
+                            </a:prstGeom>
+                            <a:noFill/>
+                            <a:ln w="6350">
+                              <a:noFill/>
+                            </a:ln>
+                            <a:effectLst/>
+                          </wps:spPr>
+                          <wps:style>
+                            <a:lnRef idx="0">
+                              <a:schemeClr val="accent1"/>
+                            </a:lnRef>
+                            <a:fillRef idx="0">
+                              <a:schemeClr val="accent1"/>
+                            </a:fillRef>
+                            <a:effectRef idx="0">
+                              <a:schemeClr val="accent1"/>
+                            </a:effectRef>
+                            <a:fontRef idx="minor">
+                              <a:schemeClr val="dk1"/>
+                            </a:fontRef>
+                          </wps:style>
+                          <wps:txbx>
+                            <w:txbxContent>
+                              <w:p>
+                                <w:pPr>
+                                  <w:pStyle w:val="SemEspaamento"/>
+                                  <w:spacing w:before="40" w:after="40"/>
+                                  <w:rPr>
+                                    <w:rFonts w:eastAsiaTheme="minorHAnsi"/>
+                                    <w:caps/>
+                                    <w:color w:val="4472C4" w:themeColor="accent5"/>
+                                    <w:sz w:val="24"/>
+                                    <w:szCs w:val="24"/>
+                                    <w:lang w:eastAsia="en-US"/>
+                                  </w:rPr>
+                                </w:pPr>
+                                <w:sdt>
+                                  <w:sdtPr>
+                                    <w:rPr>
+                                      <w:caps/>
+                                      <w:color w:val="5B9BD5" w:themeColor="accent1"/>
+                                      <w:sz w:val="28"/>
+                                      <w:szCs w:val="28"/>
+                                    </w:rPr>
+                                    <w:alias w:val="Subtítulo"/>
+                                    <w:tag w:val=""/>
+                                    <w:id w:val="-1452929454"/>
+                                    <w:dataBinding w:prefixMappings="xmlns:ns0='http://purl.org/dc/elements/1.1/' xmlns:ns1='http://schemas.openxmlformats.org/package/2006/metadata/core-properties' " w:xpath="/ns1:coreProperties[1]/ns0:subject[1]" w:storeItemID="{6C3C8BC8-F283-45AE-878A-BAB7291924A1}"/>
+                                    <w:text/>
+                                  </w:sdtPr>
+                                  <w:sdtEndPr/>
+                                  <w:sdtContent>
+                                    <w:r>
+                                      <w:rPr>
+                                        <w:caps/>
+                                        <w:color w:val="5B9BD5" w:themeColor="accent1"/>
+                                        <w:sz w:val="28"/>
+                                        <w:szCs w:val="28"/>
+                                      </w:rPr>
+                                      <w:t>RELATÓRIO DA PRIMEIRA ENTREGA DE LAPR5</w:t>
+                                    </w:r>
+                                  </w:sdtContent>
+                                </w:sdt>
+                                <w:r>
+                                  <w:rPr>
+                                    <w:caps/>
+                                    <w:color w:val="5B9BD5" w:themeColor="accent1"/>
+                                    <w:sz w:val="28"/>
+                                    <w:szCs w:val="28"/>
+                                  </w:rPr>
+                                  <w:br/>
+                                </w:r>
+                              </w:p>
+                              <w:p>
+                                <w:pPr>
+                                  <w:pStyle w:val="SemEspaamento"/>
+                                  <w:spacing w:before="40" w:after="40"/>
+                                  <w:rPr>
+                                    <w:caps/>
+                                    <w:color w:val="5B9BD5" w:themeColor="accent1"/>
+                                    <w:sz w:val="28"/>
+                                    <w:szCs w:val="28"/>
+                                  </w:rPr>
+                                </w:pPr>
+                              </w:p>
+                              <w:p>
+                                <w:pPr>
+                                  <w:pStyle w:val="SemEspaamento"/>
+                                  <w:spacing w:before="40" w:after="40"/>
+                                  <w:rPr>
+                                    <w:caps/>
+                                    <w:color w:val="4472C4" w:themeColor="accent5"/>
+                                    <w:sz w:val="24"/>
+                                    <w:szCs w:val="24"/>
+                                  </w:rPr>
+                                </w:pPr>
+                              </w:p>
+                            </w:txbxContent>
+                          </wps:txbx>
+                          <wps:bodyPr rot="0" spcFirstLastPara="0" vertOverflow="overflow" horzOverflow="overflow" vert="horz" wrap="square" lIns="914400" tIns="0" rIns="1097280" bIns="0" numCol="1" spcCol="0" rtlCol="0" fromWordArt="0" anchor="t" anchorCtr="0" forceAA="0" compatLnSpc="1">
+                            <a:prstTxWarp prst="textNoShape">
+                              <a:avLst/>
+                            </a:prstTxWarp>
+                            <a:spAutoFit/>
+                          </wps:bodyPr>
+                        </wps:wsp>
+                      </a:graphicData>
+                    </a:graphic>
+                    <wp14:sizeRelH relativeFrom="margin">
+                      <wp14:pctWidth>115400</wp14:pctWidth>
+                    </wp14:sizeRelH>
+                    <wp14:sizeRelV relativeFrom="margin">
+                      <wp14:pctHeight>0</wp14:pctHeight>
+                    </wp14:sizeRelV>
+                  </wp:anchor>
+                </w:drawing>
+              </mc:Choice>
+              <mc:Fallback>
+                <w:pict>
+                  <v:shape id="Caixa de Texto 129" o:spid="_x0000_s1031" type="#_x0000_t202" style="position:absolute;margin-left:0;margin-top:0;width:453pt;height:38.15pt;z-index:251679744;visibility:visible;mso-wrap-style:square;mso-width-percent:1154;mso-height-percent:0;mso-top-percent:790;mso-wrap-distance-left:9pt;mso-wrap-distance-top:0;mso-wrap-distance-right:9pt;mso-wrap-distance-bottom:0;mso-position-horizontal:center;mso-position-horizontal-relative:page;mso-position-vertical-relative:page;mso-width-percent:1154;mso-height-percent:0;mso-top-percent:790;mso-width-relative:margin;mso-height-relative:margin;v-text-anchor:top" o:gfxdata="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" filled="f" stroked="f" strokeweight=".5pt">
+                    <v:textbox style="mso-fit-shape-to-text:t" inset="1in,0,86.4pt,0">
+                      <w:txbxContent>
+                        <w:p>
+                          <w:pPr>
+                            <w:pStyle w:val="SemEspaamento"/>
+                            <w:spacing w:before="40" w:after="40"/>
+                            <w:rPr>
+                              <w:rFonts w:eastAsiaTheme="minorHAnsi"/>
+                              <w:caps/>
+                              <w:color w:val="4472C4" w:themeColor="accent5"/>
+                              <w:sz w:val="24"/>
+                              <w:szCs w:val="24"/>
+                              <w:lang w:eastAsia="en-US"/>
+                            </w:rPr>
+                          </w:pPr>
+                          <w:sdt>
+                            <w:sdtPr>
+                              <w:rPr>
+                                <w:caps/>
+                                <w:color w:val="5B9BD5" w:themeColor="accent1"/>
+                                <w:sz w:val="28"/>
+                                <w:szCs w:val="28"/>
+                              </w:rPr>
+                              <w:alias w:val="Subtítulo"/>
+                              <w:tag w:val=""/>
+                              <w:id w:val="-1452929454"/>
+                              <w:dataBinding w:prefixMappings="xmlns:ns0='http://purl.org/dc/elements/1.1/' xmlns:ns1='http://schemas.openxmlformats.org/package/2006/metadata/core-properties' " w:xpath="/ns1:coreProperties[1]/ns0:subject[1]" w:storeItemID="{6C3C8BC8-F283-45AE-878A-BAB7291924A1}"/>
+                              <w:text/>
+                            </w:sdtPr>
+                            <w:sdtContent>
+                              <w:r>
+                                <w:rPr>
+                                  <w:caps/>
+                                  <w:color w:val="5B9BD5" w:themeColor="accent1"/>
+                                  <w:sz w:val="28"/>
+                                  <w:szCs w:val="28"/>
+                                </w:rPr>
+                                <w:t>RELATÓRIO DA PRIMEIRA ENTREGA DE LAPR5</w:t>
+                              </w:r>
+                            </w:sdtContent>
+                          </w:sdt>
+                          <w:r>
+                            <w:rPr>
+                              <w:caps/>
+                              <w:color w:val="5B9BD5" w:themeColor="accent1"/>
+                              <w:sz w:val="28"/>
+                              <w:szCs w:val="28"/>
+                            </w:rPr>
+                            <w:br/>
+                          </w:r>
+                        </w:p>
+                        <w:p>
+                          <w:pPr>
+                            <w:pStyle w:val="SemEspaamento"/>
+                            <w:spacing w:before="40" w:after="40"/>
+                            <w:rPr>
+                              <w:caps/>
+                              <w:color w:val="5B9BD5" w:themeColor="accent1"/>
+                              <w:sz w:val="28"/>
+                              <w:szCs w:val="28"/>
+                            </w:rPr>
+                          </w:pPr>
+                        </w:p>
+                        <w:p>
+                          <w:pPr>
+                            <w:pStyle w:val="SemEspaamento"/>
+                            <w:spacing w:before="40" w:after="40"/>
+                            <w:rPr>
+                              <w:caps/>
+                              <w:color w:val="4472C4" w:themeColor="accent5"/>
+                              <w:sz w:val="24"/>
+                              <w:szCs w:val="24"/>
+                            </w:rPr>
+                          </w:pPr>
+                        </w:p>
+                      </w:txbxContent>
+                    </v:textbox>
+                    <w10:wrap type="square" anchorx="page" anchory="page"/>
+                  </v:shape>
+                </w:pict>
+              </mc:Fallback>
+            </mc:AlternateContent>
+          </w:r>
+          <w:r>
+            <w:rPr>
+              <w:rFonts w:ascii="Times New Roman" w:hAnsi="Times New Roman" w:cs="Times New Roman"/>
+              <w:b/>
+              <w:sz w:val="40"/>
+              <w:szCs w:val="32"/>
+            </w:rPr>
+            <w:br w:type="page"/>
+          </w:r>
+        </w:p>
+      </w:sdtContent>
+    </w:sdt>
+    <w:p>
+      <w:pPr>
+        <w:pStyle w:val="Cabealho1"/>
       </w:pPr>
+      <w:r>
+        <w:lastRenderedPageBreak/>
+        <w:t>Arquitetura do sistema</w:t>
+      </w:r>
     </w:p>
     <w:p>
       <w:pPr>
-        <w:jc w:val="center"/>
-        <w:rPr>
-          <w:rFonts w:ascii="Times New Roman" w:hAnsi="Times New Roman" w:cs="Times New Roman"/>
-          <w:b/>
-          <w:sz w:val="40"/>
-          <w:szCs w:val="32"/>
-        </w:rPr>
-      </w:pPr>
-    </w:p>
-    <w:p>
-      <w:pPr>
-        <w:jc w:val="center"/>
-        <w:rPr>
-          <w:rFonts w:ascii="Times New Roman" w:hAnsi="Times New Roman" w:cs="Times New Roman"/>
-          <w:b/>
-          <w:sz w:val="40"/>
-          <w:szCs w:val="32"/>
-        </w:rPr>
-      </w:pPr>
-    </w:p>
-    <w:p>
-      <w:pPr>
-        <w:jc w:val="center"/>
-        <w:rPr>
-          <w:rFonts w:ascii="Times New Roman" w:hAnsi="Times New Roman" w:cs="Times New Roman"/>
-          <w:b/>
-          <w:sz w:val="40"/>
-          <w:szCs w:val="32"/>
-        </w:rPr>
-      </w:pPr>
-    </w:p>
-    <w:p>
-      <w:pPr>
-        <w:jc w:val="center"/>
-        <w:rPr>
-          <w:rFonts w:ascii="Times New Roman" w:hAnsi="Times New Roman" w:cs="Times New Roman"/>
-          <w:b/>
-          <w:sz w:val="52"/>
-          <w:szCs w:val="52"/>
+        <w:pStyle w:val="Cabealho2"/>
+        <w:rPr>
+          <w:shd w:val="clear" w:color="auto" w:fill="F7F7F7"/>
         </w:rPr>
       </w:pPr>
       <w:proofErr w:type="spellStart"/>
       <w:r>
         <w:rPr>
-          <w:rFonts w:ascii="Times New Roman" w:hAnsi="Times New Roman" w:cs="Times New Roman"/>
-          <w:b/>
-          <w:sz w:val="52"/>
-          <w:szCs w:val="52"/>
-        </w:rPr>
-        <w:t>EpicWare</w:t>
+          <w:shd w:val="clear" w:color="auto" w:fill="F7F7F7"/>
+        </w:rPr>
+        <w:t>Deployment</w:t>
+      </w:r>
+      <w:proofErr w:type="spellEnd"/>
+      <w:r>
+        <w:rPr>
+          <w:shd w:val="clear" w:color="auto" w:fill="F7F7F7"/>
+        </w:rPr>
+        <w:t xml:space="preserve"> </w:t>
+      </w:r>
+      <w:proofErr w:type="spellStart"/>
+      <w:r>
+        <w:rPr>
+          <w:shd w:val="clear" w:color="auto" w:fill="F7F7F7"/>
+        </w:rPr>
+        <w:t>View</w:t>
       </w:r>
       <w:proofErr w:type="spellEnd"/>
     </w:p>
-    <w:p>
-      <w:pPr>
-        <w:jc w:val="center"/>
-        <w:rPr>
-          <w:rFonts w:ascii="Times New Roman" w:hAnsi="Times New Roman" w:cs="Times New Roman"/>
-          <w:b/>
-          <w:sz w:val="40"/>
-          <w:szCs w:val="32"/>
-        </w:rPr>
-      </w:pPr>
-    </w:p>
-    <w:p>
-      <w:pPr>
-        <w:jc w:val="center"/>
-        <w:rPr>
-          <w:rFonts w:ascii="Times New Roman" w:hAnsi="Times New Roman" w:cs="Times New Roman"/>
-          <w:b/>
-          <w:sz w:val="52"/>
-          <w:szCs w:val="52"/>
-        </w:rPr>
-      </w:pPr>
-      <w:r>
-        <w:rPr>
-          <w:rFonts w:ascii="Times New Roman" w:hAnsi="Times New Roman" w:cs="Times New Roman"/>
-          <w:b/>
-          <w:sz w:val="52"/>
-          <w:szCs w:val="52"/>
-        </w:rPr>
-        <w:t xml:space="preserve">Relatório da primeira </w:t>
-      </w:r>
-      <w:r>
-        <w:rPr>
-          <w:rFonts w:ascii="Times New Roman" w:hAnsi="Times New Roman" w:cs="Times New Roman"/>
-          <w:b/>
-          <w:sz w:val="52"/>
-          <w:szCs w:val="52"/>
-        </w:rPr>
-        <w:t xml:space="preserve">entrega </w:t>
-      </w:r>
-      <w:r>
-        <w:rPr>
-          <w:rFonts w:ascii="Times New Roman" w:hAnsi="Times New Roman" w:cs="Times New Roman"/>
-          <w:b/>
-          <w:sz w:val="52"/>
-          <w:szCs w:val="52"/>
-        </w:rPr>
-        <w:t>de LAPR5</w:t>
-      </w:r>
-    </w:p>
-    <w:p>
-      <w:pPr>
-        <w:jc w:val="center"/>
-        <w:rPr>
-          <w:rFonts w:ascii="Times New Roman" w:hAnsi="Times New Roman" w:cs="Times New Roman"/>
-          <w:b/>
-          <w:sz w:val="40"/>
-          <w:szCs w:val="32"/>
-        </w:rPr>
-      </w:pPr>
-    </w:p>
-    <w:p>
-      <w:pPr>
-        <w:jc w:val="center"/>
-        <w:rPr>
-          <w:rFonts w:ascii="Times New Roman" w:hAnsi="Times New Roman" w:cs="Times New Roman"/>
-          <w:b/>
-          <w:sz w:val="40"/>
-          <w:szCs w:val="32"/>
-        </w:rPr>
-      </w:pPr>
-      <w:r>
-        <w:rPr>
-          <w:rFonts w:ascii="Times New Roman" w:hAnsi="Times New Roman" w:cs="Times New Roman"/>
-          <w:b/>
-          <w:sz w:val="40"/>
-          <w:szCs w:val="32"/>
-        </w:rPr>
-        <w:t xml:space="preserve">17 </w:t>
-      </w:r>
-      <w:proofErr w:type="gramStart"/>
-      <w:r>
-        <w:rPr>
-          <w:rFonts w:ascii="Times New Roman" w:hAnsi="Times New Roman" w:cs="Times New Roman"/>
-          <w:b/>
-          <w:sz w:val="40"/>
-          <w:szCs w:val="32"/>
-        </w:rPr>
-        <w:t>de</w:t>
-      </w:r>
-      <w:proofErr w:type="gramEnd"/>
-      <w:r>
-        <w:rPr>
-          <w:rFonts w:ascii="Times New Roman" w:hAnsi="Times New Roman" w:cs="Times New Roman"/>
-          <w:b/>
-          <w:sz w:val="40"/>
-          <w:szCs w:val="32"/>
-        </w:rPr>
-        <w:t xml:space="preserve"> dezembro de 2013</w:t>
-      </w:r>
-    </w:p>
-    <w:p>
-      <w:pPr>
-        <w:jc w:val="center"/>
-        <w:rPr>
-          <w:rFonts w:ascii="Times New Roman" w:hAnsi="Times New Roman" w:cs="Times New Roman"/>
-          <w:b/>
-          <w:sz w:val="40"/>
-          <w:szCs w:val="32"/>
-        </w:rPr>
-      </w:pPr>
-    </w:p>
-    <w:p>
-      <w:pPr>
-        <w:spacing w:line="360" w:lineRule="auto"/>
-        <w:rPr>
-          <w:rFonts w:ascii="Times New Roman" w:hAnsi="Times New Roman" w:cs="Times New Roman"/>
-          <w:sz w:val="24"/>
-          <w:szCs w:val="24"/>
-        </w:rPr>
-      </w:pPr>
-      <w:r>
-        <w:rPr>
-          <w:rFonts w:ascii="Times New Roman" w:hAnsi="Times New Roman" w:cs="Times New Roman"/>
-          <w:sz w:val="24"/>
-          <w:szCs w:val="24"/>
-        </w:rPr>
-        <w:br w:type="page"/>
-      </w:r>
-    </w:p>
-    <w:p>
-      <w:pPr>
-        <w:jc w:val="both"/>
-        <w:rPr>
-          <w:rFonts w:ascii="Times New Roman" w:hAnsi="Times New Roman" w:cs="Times New Roman"/>
-          <w:b/>
-          <w:sz w:val="32"/>
-          <w:szCs w:val="32"/>
-        </w:rPr>
-      </w:pPr>
-      <w:r>
-        <w:rPr>
-          <w:rFonts w:ascii="Times New Roman" w:hAnsi="Times New Roman" w:cs="Times New Roman"/>
-          <w:b/>
-          <w:sz w:val="32"/>
-          <w:szCs w:val="32"/>
-        </w:rPr>
-        <w:lastRenderedPageBreak/>
-        <w:t>Arquitetura do sistema</w:t>
-      </w:r>
-    </w:p>
-    <w:p>
-      <w:pPr>
-        <w:spacing w:line="360" w:lineRule="auto"/>
-        <w:rPr>
-          <w:rFonts w:ascii="Times New Roman" w:hAnsi="Times New Roman" w:cs="Times New Roman"/>
-          <w:i/>
-          <w:color w:val="000000"/>
-          <w:sz w:val="24"/>
-          <w:szCs w:val="24"/>
-          <w:shd w:val="clear" w:color="auto" w:fill="F7F7F7"/>
-        </w:rPr>
-      </w:pPr>
-      <w:proofErr w:type="spellStart"/>
-      <w:r>
-        <w:rPr>
-          <w:rFonts w:ascii="Times New Roman" w:hAnsi="Times New Roman" w:cs="Times New Roman"/>
-          <w:i/>
-          <w:color w:val="000000"/>
-          <w:sz w:val="24"/>
-          <w:szCs w:val="24"/>
-          <w:shd w:val="clear" w:color="auto" w:fill="F7F7F7"/>
-        </w:rPr>
-        <w:t>Deployment</w:t>
-      </w:r>
-      <w:proofErr w:type="spellEnd"/>
-      <w:r>
-        <w:rPr>
-          <w:rFonts w:ascii="Times New Roman" w:hAnsi="Times New Roman" w:cs="Times New Roman"/>
-          <w:i/>
-          <w:color w:val="000000"/>
-          <w:sz w:val="24"/>
-          <w:szCs w:val="24"/>
-          <w:shd w:val="clear" w:color="auto" w:fill="F7F7F7"/>
-        </w:rPr>
-        <w:t xml:space="preserve"> </w:t>
-      </w:r>
-      <w:proofErr w:type="spellStart"/>
-      <w:r>
-        <w:rPr>
-          <w:rFonts w:ascii="Times New Roman" w:hAnsi="Times New Roman" w:cs="Times New Roman"/>
-          <w:i/>
-          <w:color w:val="000000"/>
-          <w:sz w:val="24"/>
-          <w:szCs w:val="24"/>
-          <w:shd w:val="clear" w:color="auto" w:fill="F7F7F7"/>
-        </w:rPr>
-        <w:t>View</w:t>
-      </w:r>
-      <w:proofErr w:type="spellEnd"/>
-    </w:p>
+    <w:p/>
     <w:p>
       <w:pPr>
         <w:spacing w:line="360" w:lineRule="auto"/>
@@ -304,7 +1168,7 @@
                     </pic:cNvPicPr>
                   </pic:nvPicPr>
                   <pic:blipFill>
-                    <a:blip r:embed="rId5">
+                    <a:blip r:embed="rId7">
                       <a:extLst>
                         <a:ext uri="{28A0092B-C50C-407E-A947-70E740481C1C}">
                           <a14:useLocalDpi xmlns:a14="http://schemas.microsoft.com/office/drawing/2010/main" val="0"/>
@@ -551,31 +1415,13 @@
     </w:p>
     <w:p>
       <w:pPr>
-        <w:rPr>
-          <w:rFonts w:ascii="Times New Roman" w:hAnsi="Times New Roman" w:cs="Times New Roman"/>
-          <w:i/>
-          <w:sz w:val="24"/>
-          <w:szCs w:val="24"/>
-        </w:rPr>
+        <w:pStyle w:val="Cabealho2"/>
       </w:pPr>
       <w:r>
-        <w:rPr>
-          <w:rFonts w:ascii="Times New Roman" w:hAnsi="Times New Roman" w:cs="Times New Roman"/>
-          <w:i/>
-          <w:sz w:val="24"/>
-          <w:szCs w:val="24"/>
-        </w:rPr>
-        <w:lastRenderedPageBreak/>
         <w:t xml:space="preserve">Logical </w:t>
       </w:r>
       <w:proofErr w:type="spellStart"/>
       <w:r>
-        <w:rPr>
-          <w:rFonts w:ascii="Times New Roman" w:hAnsi="Times New Roman" w:cs="Times New Roman"/>
-          <w:i/>
-          <w:sz w:val="24"/>
-          <w:szCs w:val="24"/>
-        </w:rPr>
         <w:t>View</w:t>
       </w:r>
       <w:proofErr w:type="spellEnd"/>
@@ -660,7 +1506,7 @@
           </mc:Choice>
           <mc:Fallback>
             <w:pict>
-              <v:shapetype w14:anchorId="5A395543" id="_x0000_t13" coordsize="21600,21600" o:spt="13" adj="16200,5400" path="m@0,l@0@1,0@1,0@2@0@2@0,21600,21600,10800xe">
+              <v:shapetype w14:anchorId="2B21543C" id="_x0000_t13" coordsize="21600,21600" o:spt="13" adj="16200,5400" path="m@0,l@0@1,0@1,0@2@0@2@0,21600,21600,10800xe">
                 <v:stroke joinstyle="miter"/>
                 <v:formulas>
                   <v:f eqn="val #0"/>
@@ -780,7 +1626,7 @@
           </mc:Choice>
           <mc:Fallback>
             <w:pict>
-              <v:oval w14:anchorId="1243ECDB" id="Oval 25" o:spid="_x0000_s1026" style="position:absolute;margin-left:269.6pt;margin-top:321.45pt;width:105pt;height:36.5pt;z-index:251670528;visibility:visible;mso-wrap-style:square;mso-width-percent:0;mso-height-percent:0;mso-wrap-distance-left:9pt;mso-wrap-distance-top:0;mso-wrap-distance-right:9pt;mso-wrap-distance-bottom:0;mso-position-horizontal:absolute;mso-position-horizontal-relative:text;mso-position-vertical:absolute;mso-position-vertical-relative:text;mso-width-percent:0;mso-height-percent:0;mso-width-relative:margin;mso-height-relative:margin;v-text-anchor:top" o:gfxdata="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" fillcolor="#7030a0" stroked="f">
+              <v:oval w14:anchorId="1243ECDB" id="Oval 25" o:spid="_x0000_s1032" style="position:absolute;margin-left:269.6pt;margin-top:321.45pt;width:105pt;height:36.5pt;z-index:251670528;visibility:visible;mso-wrap-style:square;mso-width-percent:0;mso-height-percent:0;mso-wrap-distance-left:9pt;mso-wrap-distance-top:0;mso-wrap-distance-right:9pt;mso-wrap-distance-bottom:0;mso-position-horizontal:absolute;mso-position-horizontal-relative:text;mso-position-vertical:absolute;mso-position-vertical-relative:text;mso-width-percent:0;mso-height-percent:0;mso-width-relative:margin;mso-height-relative:margin;v-text-anchor:top" o:gfxdata="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" fillcolor="#7030a0" stroked="f">
                 <v:shadow on="t" color="black" opacity="41287f" offset="0,1.5pt"/>
                 <v:textbox>
                   <w:txbxContent>
@@ -882,7 +1728,7 @@
           </mc:Choice>
           <mc:Fallback>
             <w:pict>
-              <v:shape w14:anchorId="09CEF4E0" id="Right Arrow 18" o:spid="_x0000_s1026" type="#_x0000_t13" style="position:absolute;margin-left:311.45pt;margin-top:435.15pt;width:22.9pt;height:32.35pt;rotation:90;z-index:251675648;visibility:visible;mso-wrap-style:square;mso-wrap-distance-left:9pt;mso-wrap-distance-top:0;mso-wrap-distance-right:9pt;mso-wrap-distance-bottom:0;mso-position-horizontal:absolute;mso-position-horizontal-relative:text;mso-position-vertical:absolute;mso-position-vertical-relative:text;v-text-anchor:top" o:gfxdata="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" adj="10800,4320" fillcolor="#7f7f7f [1612]" stroked="f">
+              <v:shape w14:anchorId="14B125A0" id="Right Arrow 18" o:spid="_x0000_s1026" type="#_x0000_t13" style="position:absolute;margin-left:311.45pt;margin-top:435.15pt;width:22.9pt;height:32.35pt;rotation:90;z-index:251675648;visibility:visible;mso-wrap-style:square;mso-wrap-distance-left:9pt;mso-wrap-distance-top:0;mso-wrap-distance-right:9pt;mso-wrap-distance-bottom:0;mso-position-horizontal:absolute;mso-position-horizontal-relative:text;mso-position-vertical:absolute;mso-position-vertical-relative:text;v-text-anchor:top" o:gfxdata="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" adj="10800,4320" fillcolor="#7f7f7f [1612]" stroked="f">
                 <v:shadow on="t" color="black" opacity="41287f" offset="0,1.5pt"/>
               </v:shape>
             </w:pict>
@@ -986,7 +1832,7 @@
           </mc:Choice>
           <mc:Fallback>
             <w:pict>
-              <v:oval w14:anchorId="2BE94F49" id="Oval 22" o:spid="_x0000_s1027" style="position:absolute;margin-left:286.15pt;margin-top:389.7pt;width:83.25pt;height:46.5pt;z-index:251668480;visibility:visible;mso-wrap-style:square;mso-width-percent:0;mso-height-percent:0;mso-wrap-distance-left:9pt;mso-wrap-distance-top:0;mso-wrap-distance-right:9pt;mso-wrap-distance-bottom:0;mso-position-horizontal:absolute;mso-position-horizontal-relative:text;mso-position-vertical:absolute;mso-position-vertical-relative:text;mso-width-percent:0;mso-height-percent:0;mso-width-relative:margin;mso-height-relative:margin;v-text-anchor:top" o:gfxdata="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" fillcolor="#7f7f7f [1612]" stroked="f">
+              <v:oval w14:anchorId="2BE94F49" id="Oval 22" o:spid="_x0000_s1033" style="position:absolute;margin-left:286.15pt;margin-top:389.7pt;width:83.25pt;height:46.5pt;z-index:251668480;visibility:visible;mso-wrap-style:square;mso-width-percent:0;mso-height-percent:0;mso-wrap-distance-left:9pt;mso-wrap-distance-top:0;mso-wrap-distance-right:9pt;mso-wrap-distance-bottom:0;mso-position-horizontal:absolute;mso-position-horizontal-relative:text;mso-position-vertical:absolute;mso-position-vertical-relative:text;mso-width-percent:0;mso-height-percent:0;mso-width-relative:margin;mso-height-relative:margin;v-text-anchor:top" o:gfxdata="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" fillcolor="#7f7f7f [1612]" stroked="f">
                 <v:shadow on="t" color="black" opacity="41287f" offset="0,1.5pt"/>
                 <v:textbox>
                   <w:txbxContent>
@@ -1086,7 +1932,7 @@
           </mc:Choice>
           <mc:Fallback>
             <w:pict>
-              <v:shape w14:anchorId="3CDD18F2" id="Right Arrow 18" o:spid="_x0000_s1026" type="#_x0000_t13" style="position:absolute;margin-left:310.95pt;margin-top:355.4pt;width:22.9pt;height:32.35pt;rotation:-90;z-index:251671552;visibility:visible;mso-wrap-style:square;mso-wrap-distance-left:9pt;mso-wrap-distance-top:0;mso-wrap-distance-right:9pt;mso-wrap-distance-bottom:0;mso-position-horizontal:absolute;mso-position-horizontal-relative:text;mso-position-vertical:absolute;mso-position-vertical-relative:text;v-text-anchor:top" o:gfxdata="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" adj="10800,4320" fillcolor="#7f7f7f [1612]" stroked="f">
+              <v:shape w14:anchorId="29A258EA" id="Right Arrow 18" o:spid="_x0000_s1026" type="#_x0000_t13" style="position:absolute;margin-left:310.95pt;margin-top:355.4pt;width:22.9pt;height:32.35pt;rotation:-90;z-index:251671552;visibility:visible;mso-wrap-style:square;mso-wrap-distance-left:9pt;mso-wrap-distance-top:0;mso-wrap-distance-right:9pt;mso-wrap-distance-bottom:0;mso-position-horizontal:absolute;mso-position-horizontal-relative:text;mso-position-vertical:absolute;mso-position-vertical-relative:text;v-text-anchor:top" o:gfxdata="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" adj="10800,4320" fillcolor="#7f7f7f [1612]" stroked="f">
                 <v:shadow on="t" color="black" opacity="41287f" offset="0,1.5pt"/>
               </v:shape>
             </w:pict>
@@ -1174,7 +2020,7 @@
           </mc:Choice>
           <mc:Fallback>
             <w:pict>
-              <v:shape w14:anchorId="2DCEFC09" id="Right Arrow 18" o:spid="_x0000_s1026" type="#_x0000_t13" style="position:absolute;margin-left:254.35pt;margin-top:396.7pt;width:22.9pt;height:32.35pt;rotation:180;z-index:251673600;visibility:visible;mso-wrap-style:square;mso-wrap-distance-left:9pt;mso-wrap-distance-top:0;mso-wrap-distance-right:9pt;mso-wrap-distance-bottom:0;mso-position-horizontal:absolute;mso-position-horizontal-relative:text;mso-position-vertical:absolute;mso-position-vertical-relative:text;v-text-anchor:top" o:gfxdata="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" adj="10800,4320" fillcolor="#7f7f7f [1612]" stroked="f">
+              <v:shape w14:anchorId="38EB2021" id="Right Arrow 18" o:spid="_x0000_s1026" type="#_x0000_t13" style="position:absolute;margin-left:254.35pt;margin-top:396.7pt;width:22.9pt;height:32.35pt;rotation:180;z-index:251673600;visibility:visible;mso-wrap-style:square;mso-wrap-distance-left:9pt;mso-wrap-distance-top:0;mso-wrap-distance-right:9pt;mso-wrap-distance-bottom:0;mso-position-horizontal:absolute;mso-position-horizontal-relative:text;mso-position-vertical:absolute;mso-position-vertical-relative:text;v-text-anchor:top" o:gfxdata="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" adj="10800,4320" fillcolor="#7f7f7f [1612]" stroked="f">
                 <v:shadow on="t" color="black" opacity="41287f" offset="0,1.5pt"/>
               </v:shape>
             </w:pict>
@@ -1278,7 +2124,7 @@
           </mc:Choice>
           <mc:Fallback>
             <w:pict>
-              <v:oval w14:anchorId="650C59D2" id="Oval 32" o:spid="_x0000_s1028" style="position:absolute;margin-left:136.25pt;margin-top:394.95pt;width:105pt;height:36.5pt;z-index:251674624;visibility:visible;mso-wrap-style:square;mso-width-percent:0;mso-height-percent:0;mso-wrap-distance-left:9pt;mso-wrap-distance-top:0;mso-wrap-distance-right:9pt;mso-wrap-distance-bottom:0;mso-position-horizontal:absolute;mso-position-horizontal-relative:text;mso-position-vertical:absolute;mso-position-vertical-relative:text;mso-width-percent:0;mso-height-percent:0;mso-width-relative:margin;mso-height-relative:margin;v-text-anchor:top" o:gfxdata="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" fillcolor="#c00000" stroked="f">
+              <v:oval w14:anchorId="650C59D2" id="Oval 32" o:spid="_x0000_s1034" style="position:absolute;margin-left:136.25pt;margin-top:394.95pt;width:105pt;height:36.5pt;z-index:251674624;visibility:visible;mso-wrap-style:square;mso-width-percent:0;mso-height-percent:0;mso-wrap-distance-left:9pt;mso-wrap-distance-top:0;mso-wrap-distance-right:9pt;mso-wrap-distance-bottom:0;mso-position-horizontal:absolute;mso-position-horizontal-relative:text;mso-position-vertical:absolute;mso-position-vertical-relative:text;mso-width-percent:0;mso-height-percent:0;mso-width-relative:margin;mso-height-relative:margin;v-text-anchor:top" o:gfxdata="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" fillcolor="#c00000" stroked="f">
                 <v:shadow on="t" color="black" opacity="41287f" offset="0,1.5pt"/>
                 <v:textbox>
                   <w:txbxContent>
@@ -1398,7 +2244,7 @@
           </mc:Choice>
           <mc:Fallback>
             <w:pict>
-              <v:oval w14:anchorId="6C9B6DAE" id="Oval 29" o:spid="_x0000_s1029" style="position:absolute;margin-left:278.65pt;margin-top:473.55pt;width:105pt;height:36.5pt;z-index:251672576;visibility:visible;mso-wrap-style:square;mso-width-percent:0;mso-height-percent:0;mso-wrap-distance-left:9pt;mso-wrap-distance-top:0;mso-wrap-distance-right:9pt;mso-wrap-distance-bottom:0;mso-position-horizontal:absolute;mso-position-horizontal-relative:text;mso-position-vertical:absolute;mso-position-vertical-relative:text;mso-width-percent:0;mso-height-percent:0;mso-width-relative:margin;mso-height-relative:margin;v-text-anchor:top" o:gfxdata="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" fillcolor="#c45911 [2405]" stroked="f">
+              <v:oval w14:anchorId="6C9B6DAE" id="Oval 29" o:spid="_x0000_s1035" style="position:absolute;margin-left:278.65pt;margin-top:473.55pt;width:105pt;height:36.5pt;z-index:251672576;visibility:visible;mso-wrap-style:square;mso-width-percent:0;mso-height-percent:0;mso-wrap-distance-left:9pt;mso-wrap-distance-top:0;mso-wrap-distance-right:9pt;mso-wrap-distance-bottom:0;mso-position-horizontal:absolute;mso-position-horizontal-relative:text;mso-position-vertical:absolute;mso-position-vertical-relative:text;mso-width-percent:0;mso-height-percent:0;mso-width-relative:margin;mso-height-relative:margin;v-text-anchor:top" o:gfxdata="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" fillcolor="#c45911 [2405]" stroked="f">
                 <v:shadow on="t" color="black" opacity="41287f" offset="0,1.5pt"/>
                 <v:textbox>
                   <w:txbxContent>
@@ -1444,9 +2290,9 @@
             <o:lock v:ext="edit" aspectratio="t"/>
           </v:shapetype>
           <v:shape id="_x0000_s1026" type="#_x0000_t75" style="position:absolute;margin-left:387.45pt;margin-top:318.45pt;width:132pt;height:94.5pt;z-index:251666432;mso-position-horizontal-relative:text;mso-position-vertical-relative:text">
-            <v:imagedata r:id="rId6" o:title=""/>
+            <v:imagedata r:id="rId8" o:title=""/>
           </v:shape>
-          <o:OLEObject Type="Embed" ProgID="Visio.Drawing.15" ShapeID="_x0000_s1026" DrawAspect="Content" ObjectID="_1448782738" r:id="rId7"/>
+          <o:OLEObject Type="Embed" ProgID="Visio.Drawing.15" ShapeID="_x0000_s1026" DrawAspect="Content" ObjectID="_1448786891" r:id="rId9"/>
         </w:object>
       </w:r>
       <w:r>
@@ -1528,7 +2374,7 @@
           </mc:Choice>
           <mc:Fallback>
             <w:pict>
-              <v:shape w14:anchorId="209662A3" id="Right Arrow 18" o:spid="_x0000_s1026" type="#_x0000_t13" style="position:absolute;margin-left:412.9pt;margin-top:293.65pt;width:22.95pt;height:32.4pt;rotation:-7891143fd;z-index:251667456;visibility:visible;mso-wrap-style:square;mso-wrap-distance-left:9pt;mso-wrap-distance-top:0;mso-wrap-distance-right:9pt;mso-wrap-distance-bottom:0;mso-position-horizontal:absolute;mso-position-horizontal-relative:text;mso-position-vertical:absolute;mso-position-vertical-relative:text;v-text-anchor:top" o:gfxdata="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" adj="10800,4320" fillcolor="#92d050" stroked="f">
+              <v:shape w14:anchorId="6460B78B" id="Right Arrow 18" o:spid="_x0000_s1026" type="#_x0000_t13" style="position:absolute;margin-left:412.9pt;margin-top:293.65pt;width:22.95pt;height:32.4pt;rotation:-7891143fd;z-index:251667456;visibility:visible;mso-wrap-style:square;mso-wrap-distance-left:9pt;mso-wrap-distance-top:0;mso-wrap-distance-right:9pt;mso-wrap-distance-bottom:0;mso-position-horizontal:absolute;mso-position-horizontal-relative:text;mso-position-vertical:absolute;mso-position-vertical-relative:text;v-text-anchor:top" o:gfxdata="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" adj="10800,4320" fillcolor="#92d050" stroked="f">
                 <v:shadow on="t" color="black" opacity="41287f" offset="0,1.5pt"/>
               </v:shape>
             </w:pict>
@@ -1632,7 +2478,7 @@
           </mc:Choice>
           <mc:Fallback>
             <w:pict>
-              <v:oval w14:anchorId="06838FB4" id="Oval 3" o:spid="_x0000_s1030" style="position:absolute;margin-left:355.15pt;margin-top:250.2pt;width:83.25pt;height:46.5pt;z-index:251664384;visibility:visible;mso-wrap-style:square;mso-width-percent:0;mso-height-percent:0;mso-wrap-distance-left:9pt;mso-wrap-distance-top:0;mso-wrap-distance-right:9pt;mso-wrap-distance-bottom:0;mso-position-horizontal:absolute;mso-position-horizontal-relative:text;mso-position-vertical:absolute;mso-position-vertical-relative:text;mso-width-percent:0;mso-height-percent:0;mso-width-relative:margin;mso-height-relative:margin;v-text-anchor:top" o:gfxdata="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" fillcolor="#00b0f0" stroked="f">
+              <v:oval w14:anchorId="06838FB4" id="Oval 3" o:spid="_x0000_s1036" style="position:absolute;margin-left:355.15pt;margin-top:250.2pt;width:83.25pt;height:46.5pt;z-index:251664384;visibility:visible;mso-wrap-style:square;mso-width-percent:0;mso-height-percent:0;mso-wrap-distance-left:9pt;mso-wrap-distance-top:0;mso-wrap-distance-right:9pt;mso-wrap-distance-bottom:0;mso-position-horizontal:absolute;mso-position-horizontal-relative:text;mso-position-vertical:absolute;mso-position-vertical-relative:text;mso-width-percent:0;mso-height-percent:0;mso-width-relative:margin;mso-height-relative:margin;v-text-anchor:top" o:gfxdata="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" fillcolor="#00b0f0" stroked="f">
                 <v:shadow on="t" color="black" opacity="41287f" offset="0,1.5pt"/>
                 <v:textbox>
                   <w:txbxContent>
@@ -1640,11 +2486,9 @@
                       <w:pPr>
                         <w:jc w:val="center"/>
                       </w:pPr>
-                      <w:proofErr w:type="gramStart"/>
                       <w:r>
                         <w:t>Browser</w:t>
                       </w:r>
-                      <w:proofErr w:type="gramEnd"/>
                     </w:p>
                   </w:txbxContent>
                 </v:textbox>
@@ -1731,7 +2575,7 @@
           </mc:Choice>
           <mc:Fallback>
             <w:pict>
-              <v:shape w14:anchorId="2937A590" id="Right Arrow 18" o:spid="_x0000_s1026" type="#_x0000_t13" style="position:absolute;margin-left:358.15pt;margin-top:215.95pt;width:22.95pt;height:32.4pt;rotation:-7891143fd;z-index:251665408;visibility:visible;mso-wrap-style:square;mso-wrap-distance-left:9pt;mso-wrap-distance-top:0;mso-wrap-distance-right:9pt;mso-wrap-distance-bottom:0;mso-position-horizontal:absolute;mso-position-horizontal-relative:text;mso-position-vertical:absolute;mso-position-vertical-relative:text;v-text-anchor:top" o:gfxdata="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" adj="10800,4320" fillcolor="#00b0f0" stroked="f">
+              <v:shape w14:anchorId="4F56F9BE" id="Right Arrow 18" o:spid="_x0000_s1026" type="#_x0000_t13" style="position:absolute;margin-left:358.15pt;margin-top:215.95pt;width:22.95pt;height:32.4pt;rotation:-7891143fd;z-index:251665408;visibility:visible;mso-wrap-style:square;mso-wrap-distance-left:9pt;mso-wrap-distance-top:0;mso-wrap-distance-right:9pt;mso-wrap-distance-bottom:0;mso-position-horizontal:absolute;mso-position-horizontal-relative:text;mso-position-vertical:absolute;mso-position-vertical-relative:text;v-text-anchor:top" o:gfxdata="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" adj="10800,4320" fillcolor="#00b0f0" stroked="f">
                 <v:shadow on="t" color="black" opacity="41287f" offset="0,1.5pt"/>
               </v:shape>
             </w:pict>
@@ -1968,7 +2812,7 @@
                   <v:h position="#0,#1"/>
                 </v:handles>
               </v:shapetype>
-              <v:shape id="Rectangular Callout 29" o:spid="_x0000_s1031" type="#_x0000_t61" style="position:absolute;margin-left:384.4pt;margin-top:115.2pt;width:134.25pt;height:57pt;z-index:251663360;visibility:visible;mso-wrap-style:square;mso-width-percent:0;mso-height-percent:0;mso-wrap-distance-left:9pt;mso-wrap-distance-top:0;mso-wrap-distance-right:9pt;mso-wrap-distance-bottom:0;mso-position-horizontal:absolute;mso-position-horizontal-relative:text;mso-position-vertical:absolute;mso-position-vertical-relative:text;mso-width-percent:0;mso-height-percent:0;mso-width-relative:margin;mso-height-relative:margin;v-text-anchor:middle" o:gfxdata="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" adj="3528,26375" fillcolor="#deeaf6 [660]" strokecolor="black [3213]" strokeweight="1pt">
+              <v:shape id="Rectangular Callout 29" o:spid="_x0000_s1037" type="#_x0000_t61" style="position:absolute;margin-left:384.4pt;margin-top:115.2pt;width:134.25pt;height:57pt;z-index:251663360;visibility:visible;mso-wrap-style:square;mso-width-percent:0;mso-height-percent:0;mso-wrap-distance-left:9pt;mso-wrap-distance-top:0;mso-wrap-distance-right:9pt;mso-wrap-distance-bottom:0;mso-position-horizontal:absolute;mso-position-horizontal-relative:text;mso-position-vertical:absolute;mso-position-vertical-relative:text;mso-width-percent:0;mso-height-percent:0;mso-width-relative:margin;mso-height-relative:margin;v-text-anchor:middle" o:gfxdata="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" adj="3528,26375" fillcolor="#deeaf6 [660]" strokecolor="black [3213]" strokeweight="1pt">
                 <v:shadow on="t" color="#919191" offset="6pt,6pt"/>
                 <v:textbox>
                   <w:txbxContent>
@@ -2270,7 +3114,7 @@
           </mc:Choice>
           <mc:Fallback>
             <w:pict>
-              <v:shape w14:anchorId="251668FB" id="Rectangular Callout 26" o:spid="_x0000_s1032" type="#_x0000_t61" style="position:absolute;margin-left:331.9pt;margin-top:-.3pt;width:109.5pt;height:72.75pt;z-index:251661312;visibility:visible;mso-wrap-style:square;mso-width-percent:0;mso-height-percent:0;mso-wrap-distance-left:9pt;mso-wrap-distance-top:0;mso-wrap-distance-right:9pt;mso-wrap-distance-bottom:0;mso-position-horizontal:absolute;mso-position-horizontal-relative:text;mso-position-vertical:absolute;mso-position-vertical-relative:text;mso-width-percent:0;mso-height-percent:0;mso-width-relative:margin;mso-height-relative:margin;v-text-anchor:middle" o:gfxdata="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" adj="-5597,10775" fillcolor="#deeaf6 [660]" strokecolor="black [3213]" strokeweight="1pt">
+              <v:shape w14:anchorId="251668FB" id="Rectangular Callout 26" o:spid="_x0000_s1038" type="#_x0000_t61" style="position:absolute;margin-left:331.9pt;margin-top:-.3pt;width:109.5pt;height:72.75pt;z-index:251661312;visibility:visible;mso-wrap-style:square;mso-width-percent:0;mso-height-percent:0;mso-wrap-distance-left:9pt;mso-wrap-distance-top:0;mso-wrap-distance-right:9pt;mso-wrap-distance-bottom:0;mso-position-horizontal:absolute;mso-position-horizontal-relative:text;mso-position-vertical:absolute;mso-position-vertical-relative:text;mso-width-percent:0;mso-height-percent:0;mso-width-relative:margin;mso-height-relative:margin;v-text-anchor:middle" o:gfxdata="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" adj="-5597,10775" fillcolor="#deeaf6 [660]" strokecolor="black [3213]" strokeweight="1pt">
                 <v:shadow on="t" color="#919191" offset="6pt,6pt"/>
                 <v:textbox>
                   <w:txbxContent>
@@ -2319,29 +3163,7 @@
                           <w:sz w:val="22"/>
                           <w:szCs w:val="22"/>
                         </w:rPr>
-                        <w:t xml:space="preserve">Dados </w:t>
-                      </w:r>
-                      <w:proofErr w:type="gramStart"/>
-                      <w:r>
-                        <w:rPr>
-                          <w:rFonts w:ascii="Arial" w:hAnsi="Arial" w:cstheme="minorBidi"/>
-                          <w:color w:val="000000" w:themeColor="text1"/>
-                          <w:kern w:val="24"/>
-                          <w:sz w:val="22"/>
-                          <w:szCs w:val="22"/>
-                        </w:rPr>
-                        <w:t>e</w:t>
-                      </w:r>
-                      <w:proofErr w:type="gramEnd"/>
-                      <w:r>
-                        <w:rPr>
-                          <w:rFonts w:ascii="Arial" w:hAnsi="Arial" w:cstheme="minorBidi"/>
-                          <w:color w:val="000000" w:themeColor="text1"/>
-                          <w:kern w:val="24"/>
-                          <w:sz w:val="22"/>
-                          <w:szCs w:val="22"/>
-                        </w:rPr>
-                        <w:t xml:space="preserve"> </w:t>
+                        <w:t xml:space="preserve">Dados e </w:t>
                       </w:r>
                     </w:p>
                     <w:p>
@@ -2357,7 +3179,6 @@
                           <w:szCs w:val="22"/>
                         </w:rPr>
                       </w:pPr>
-                      <w:proofErr w:type="gramStart"/>
                       <w:r>
                         <w:rPr>
                           <w:rFonts w:ascii="Arial" w:hAnsi="Arial" w:cstheme="minorBidi"/>
@@ -2366,18 +3187,7 @@
                           <w:sz w:val="22"/>
                           <w:szCs w:val="22"/>
                         </w:rPr>
-                        <w:t>regras</w:t>
-                      </w:r>
-                      <w:proofErr w:type="gramEnd"/>
-                      <w:r>
-                        <w:rPr>
-                          <w:rFonts w:ascii="Arial" w:hAnsi="Arial" w:cstheme="minorBidi"/>
-                          <w:color w:val="000000" w:themeColor="text1"/>
-                          <w:kern w:val="24"/>
-                          <w:sz w:val="22"/>
-                          <w:szCs w:val="22"/>
-                        </w:rPr>
-                        <w:t xml:space="preserve"> de negócio</w:t>
+                        <w:t>regras de negócio</w:t>
                       </w:r>
                     </w:p>
                   </w:txbxContent>
@@ -2571,7 +3381,7 @@
           </mc:Choice>
           <mc:Fallback>
             <w:pict>
-              <v:shape w14:anchorId="35AFBCF0" id="Rectangular Callout 27" o:spid="_x0000_s1033" type="#_x0000_t61" style="position:absolute;margin-left:52.5pt;margin-top:64.95pt;width:102.75pt;height:65.25pt;z-index:251662336;visibility:visible;mso-wrap-style:square;mso-width-percent:0;mso-height-percent:0;mso-wrap-distance-left:9pt;mso-wrap-distance-top:0;mso-wrap-distance-right:9pt;mso-wrap-distance-bottom:0;mso-position-horizontal:absolute;mso-position-horizontal-relative:margin;mso-position-vertical:absolute;mso-position-vertical-relative:text;mso-width-percent:0;mso-height-percent:0;mso-width-relative:margin;mso-height-relative:margin;v-text-anchor:middle" o:gfxdata="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" adj="20392,26548" fillcolor="#deeaf6 [660]" strokecolor="black [3213]" strokeweight="1pt">
+              <v:shape w14:anchorId="35AFBCF0" id="Rectangular Callout 27" o:spid="_x0000_s1039" type="#_x0000_t61" style="position:absolute;margin-left:52.5pt;margin-top:64.95pt;width:102.75pt;height:65.25pt;z-index:251662336;visibility:visible;mso-wrap-style:square;mso-width-percent:0;mso-height-percent:0;mso-wrap-distance-left:9pt;mso-wrap-distance-top:0;mso-wrap-distance-right:9pt;mso-wrap-distance-bottom:0;mso-position-horizontal:absolute;mso-position-horizontal-relative:margin;mso-position-vertical:absolute;mso-position-vertical-relative:text;mso-width-percent:0;mso-height-percent:0;mso-width-relative:margin;mso-height-relative:margin;v-text-anchor:middle" o:gfxdata="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" adj="20392,26548" fillcolor="#deeaf6 [660]" strokecolor="black [3213]" strokeweight="1pt">
                 <v:shadow on="t" color="#919191" offset="6pt,6pt"/>
                 <v:textbox>
                   <w:txbxContent>
@@ -2614,29 +3424,7 @@
                           <w:sz w:val="22"/>
                           <w:szCs w:val="22"/>
                         </w:rPr>
-                        <w:t xml:space="preserve"> </w:t>
-                      </w:r>
-                      <w:proofErr w:type="gramStart"/>
-                      <w:r>
-                        <w:rPr>
-                          <w:rFonts w:ascii="Arial" w:hAnsi="Arial" w:cstheme="minorBidi"/>
-                          <w:color w:val="000000" w:themeColor="text1"/>
-                          <w:kern w:val="24"/>
-                          <w:sz w:val="22"/>
-                          <w:szCs w:val="22"/>
-                        </w:rPr>
-                        <w:t>do</w:t>
-                      </w:r>
-                      <w:proofErr w:type="gramEnd"/>
-                      <w:r>
-                        <w:rPr>
-                          <w:rFonts w:ascii="Arial" w:hAnsi="Arial" w:cstheme="minorBidi"/>
-                          <w:color w:val="000000" w:themeColor="text1"/>
-                          <w:kern w:val="24"/>
-                          <w:sz w:val="22"/>
-                          <w:szCs w:val="22"/>
-                        </w:rPr>
-                        <w:t xml:space="preserve"> modelo. </w:t>
+                        <w:t xml:space="preserve"> do modelo. </w:t>
                       </w:r>
                     </w:p>
                     <w:p>
@@ -2841,7 +3629,7 @@
                         </wps:wsp>
                       </wpg:grpSp>
                       <wpg:grpSp>
-                        <wpg:cNvPr id="3" name="Group 5"/>
+                        <wpg:cNvPr id="4" name="Group 5"/>
                         <wpg:cNvGrpSpPr/>
                         <wpg:grpSpPr>
                           <a:xfrm>
@@ -2929,7 +3717,7 @@
                         </wps:wsp>
                       </wpg:grpSp>
                       <wpg:grpSp>
-                        <wpg:cNvPr id="4" name="Group 6"/>
+                        <wpg:cNvPr id="5" name="Group 6"/>
                         <wpg:cNvGrpSpPr/>
                         <wpg:grpSpPr>
                           <a:xfrm>
@@ -3046,7 +3834,7 @@
                         </wps:wsp>
                       </wpg:grpSp>
                       <wpg:grpSp>
-                        <wpg:cNvPr id="5" name="Group 7"/>
+                        <wpg:cNvPr id="6" name="Group 7"/>
                         <wpg:cNvGrpSpPr/>
                         <wpg:grpSpPr>
                           <a:xfrm>
@@ -3134,7 +3922,7 @@
                         </wps:wsp>
                       </wpg:grpSp>
                       <wpg:grpSp>
-                        <wpg:cNvPr id="6" name="Group 8"/>
+                        <wpg:cNvPr id="7" name="Group 8"/>
                         <wpg:cNvGrpSpPr/>
                         <wpg:grpSpPr>
                           <a:xfrm>
@@ -3251,7 +4039,7 @@
                         </wps:wsp>
                       </wpg:grpSp>
                       <wpg:grpSp>
-                        <wpg:cNvPr id="7" name="Group 9"/>
+                        <wpg:cNvPr id="8" name="Group 9"/>
                         <wpg:cNvGrpSpPr/>
                         <wpg:grpSpPr>
                           <a:xfrm>
@@ -3262,7 +4050,7 @@
                           </a:xfrm>
                         </wpg:grpSpPr>
                         <wps:wsp>
-                          <wps:cNvPr id="8" name="Right Arrow 10"/>
+                          <wps:cNvPr id="9" name="Right Arrow 10"/>
                           <wps:cNvSpPr/>
                           <wps:spPr>
                             <a:xfrm rot="18024544">
@@ -3308,7 +4096,7 @@
                           <wps:bodyPr/>
                         </wps:wsp>
                         <wps:wsp>
-                          <wps:cNvPr id="9" name="Right Arrow 14"/>
+                          <wps:cNvPr id="34" name="Right Arrow 14"/>
                           <wps:cNvSpPr/>
                           <wps:spPr>
                             <a:xfrm rot="18024544">
@@ -3352,15 +4140,15 @@
           </mc:Choice>
           <mc:Fallback>
             <w:pict>
-              <v:group w14:anchorId="62E70F1A" id="Group 22" o:spid="_x0000_s1034" style="position:absolute;margin-left:142.15pt;margin-top:17.7pt;width:240pt;height:204.55pt;z-index:251660288;mso-width-relative:margin;mso-height-relative:margin" coordorigin="18019,1851" coordsize="57140,52063" o:gfxdata="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">
-                <v:group id="Group 4" o:spid="_x0000_s1035" style="position:absolute;left:35163;top:1851;width:22852;height:22852" coordorigin="35163,1851" coordsize="22852,22852" o:gfxdata="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">
-                  <v:oval id="Oval 18" o:spid="_x0000_s1036" style="position:absolute;left:35163;top:1851;width:22852;height:22852;visibility:visible;mso-wrap-style:square;v-text-anchor:top" o:gfxdata="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" fillcolor="#ee853d [3029]" stroked="f">
+              <v:group w14:anchorId="62E70F1A" id="Group 22" o:spid="_x0000_s1040" style="position:absolute;margin-left:142.15pt;margin-top:17.7pt;width:240pt;height:204.55pt;z-index:251660288;mso-width-relative:margin;mso-height-relative:margin" coordorigin="18019,1851" coordsize="57140,52063" o:gfxdata="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">
+                <v:group id="Group 4" o:spid="_x0000_s1041" style="position:absolute;left:35163;top:1851;width:22852;height:22852" coordorigin="35163,1851" coordsize="22852,22852" o:gfxdata="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">
+                  <v:oval id="Oval 18" o:spid="_x0000_s1042" style="position:absolute;left:35163;top:1851;width:22852;height:22852;visibility:visible;mso-wrap-style:square;v-text-anchor:top" o:gfxdata="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" fillcolor="#ee853d [3029]" stroked="f">
                     <v:fill color2="#ec7a2d [3173]" rotate="t" colors="0 #f18c55;.5 #f67b28;1 #e56b17" focus="100%" type="gradient">
                       <o:fill v:ext="view" type="gradientUnscaled"/>
                     </v:fill>
                     <v:shadow on="t" color="black" opacity="41287f" offset="0,1.5pt"/>
                   </v:oval>
-                  <v:rect id="Oval 4" o:spid="_x0000_s1037" style="position:absolute;left:38510;top:5198;width:16159;height:16159;visibility:visible;mso-wrap-style:square;v-text-anchor:middle" o:gfxdata="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" filled="f" stroked="f">
+                  <v:rect id="Oval 4" o:spid="_x0000_s1043" style="position:absolute;left:38510;top:5198;width:16159;height:16159;visibility:visible;mso-wrap-style:square;v-text-anchor:middle" o:gfxdata="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" filled="f" stroked="f">
                     <v:textbox inset="2.4pt,2.4pt,2.4pt,2.4pt">
                       <w:txbxContent>
                         <w:p>
@@ -3395,25 +4183,25 @@
                     </v:textbox>
                   </v:rect>
                 </v:group>
-                <v:group id="Group 5" o:spid="_x0000_s1038" style="position:absolute;left:50926;top:25248;width:7713;height:5840" coordorigin="50926,25248" coordsize="7712,5839" o:gfxdata="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">
-                  <v:shape id="Right Arrow 18" o:spid="_x0000_s1039" type="#_x0000_t13" style="position:absolute;left:51863;top:24311;width:5840;height:7713;rotation:-7891143fd;visibility:visible;mso-wrap-style:square;v-text-anchor:top" o:gfxdata="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" adj="10800,4320" fillcolor="#ee853d [3029]" stroked="f">
+                <v:group id="Group 5" o:spid="_x0000_s1044" style="position:absolute;left:50926;top:25248;width:7713;height:5840" coordorigin="50926,25248" coordsize="7712,5839" o:gfxdata="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">
+                  <v:shape id="Right Arrow 18" o:spid="_x0000_s1045" type="#_x0000_t13" style="position:absolute;left:51863;top:24311;width:5840;height:7713;rotation:-7891143fd;visibility:visible;mso-wrap-style:square;v-text-anchor:top" o:gfxdata="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" adj="10800,4320" fillcolor="#ee853d [3029]" stroked="f">
                     <v:fill color2="#ec7a2d [3173]" rotate="t" colors="0 #f18c55;.5 #f67b28;1 #e56b17" focus="100%" type="gradient">
                       <o:fill v:ext="view" type="gradientUnscaled"/>
                     </v:fill>
                     <v:shadow on="t" color="black" opacity="41287f" offset="0,1.5pt"/>
                   </v:shape>
-                  <v:rect id="Right Arrow 6" o:spid="_x0000_s1040" style="position:absolute;left:53182;top:26609;width:4088;height:4628;rotation:-7891143fd;visibility:visible;mso-wrap-style:square;v-text-anchor:middle" o:gfxdata="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" filled="f" stroked="f">
+                  <v:rect id="Right Arrow 6" o:spid="_x0000_s1046" style="position:absolute;left:53182;top:26609;width:4088;height:4628;rotation:-7891143fd;visibility:visible;mso-wrap-style:square;v-text-anchor:middle" o:gfxdata="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" filled="f" stroked="f">
                     <v:textbox inset="0,0,0,0"/>
                   </v:rect>
                 </v:group>
-                <v:group id="Group 6" o:spid="_x0000_s1041" style="position:absolute;left:52308;top:31063;width:22852;height:22852" coordorigin="52308,31063" coordsize="22852,22852" o:gfxdata="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">
-                  <v:oval id="Oval 14" o:spid="_x0000_s1042" style="position:absolute;left:52308;top:31063;width:22852;height:22852;visibility:visible;mso-wrap-style:square;v-text-anchor:top" o:gfxdata="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" fillcolor="#ee853d [3029]" stroked="f">
+                <v:group id="Group 6" o:spid="_x0000_s1047" style="position:absolute;left:52308;top:31063;width:22852;height:22852" coordorigin="52308,31063" coordsize="22852,22852" o:gfxdata="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">
+                  <v:oval id="Oval 14" o:spid="_x0000_s1048" style="position:absolute;left:52308;top:31063;width:22852;height:22852;visibility:visible;mso-wrap-style:square;v-text-anchor:top" o:gfxdata="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" fillcolor="#ee853d [3029]" stroked="f">
                     <v:fill color2="#ec7a2d [3173]" rotate="t" colors="0 #e5ee59;.5 #e8f32e;1 #d7e21e" focus="100%" type="gradient">
                       <o:fill v:ext="view" type="gradientUnscaled"/>
                     </v:fill>
                     <v:shadow on="t" color="black" opacity="41287f" offset="0,1.5pt"/>
                   </v:oval>
-                  <v:rect id="Oval 8" o:spid="_x0000_s1043" style="position:absolute;left:55654;top:34409;width:16159;height:16159;visibility:visible;mso-wrap-style:square;v-text-anchor:middle" o:gfxdata="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" filled="f" stroked="f">
+                  <v:rect id="Oval 8" o:spid="_x0000_s1049" style="position:absolute;left:55654;top:34409;width:16159;height:16159;visibility:visible;mso-wrap-style:square;v-text-anchor:middle" o:gfxdata="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" filled="f" stroked="f">
                     <v:textbox inset="2.4pt,2.4pt,2.4pt,2.4pt">
                       <w:txbxContent>
                         <w:p>
@@ -3448,25 +4236,25 @@
                     </v:textbox>
                   </v:rect>
                 </v:group>
-                <v:group id="Group 7" o:spid="_x0000_s1044" style="position:absolute;left:43730;top:38633;width:6062;height:7712" coordorigin="43730,38633" coordsize="6061,7712" o:gfxdata="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">
-                  <v:shape id="Right Arrow 14" o:spid="_x0000_s1045" type="#_x0000_t13" style="position:absolute;left:43730;top:38633;width:6062;height:7712;rotation:11796463fd;visibility:visible;mso-wrap-style:square;v-text-anchor:top" o:gfxdata="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" adj="10800,4320" fillcolor="#ee853d [3029]" stroked="f">
+                <v:group id="Group 7" o:spid="_x0000_s1050" style="position:absolute;left:43730;top:38633;width:6062;height:7712" coordorigin="43730,38633" coordsize="6061,7712" o:gfxdata="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">
+                  <v:shape id="Right Arrow 14" o:spid="_x0000_s1051" type="#_x0000_t13" style="position:absolute;left:43730;top:38633;width:6062;height:7712;rotation:11796463fd;visibility:visible;mso-wrap-style:square;v-text-anchor:top" o:gfxdata="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" adj="10800,4320" fillcolor="#ee853d [3029]" stroked="f">
                     <v:fill color2="#ec7a2d [3173]" rotate="t" colors="0 #e5ee59;.5 #e8f32e;1 #d7e21e" focus="100%" type="gradient">
                       <o:fill v:ext="view" type="gradientUnscaled"/>
                     </v:fill>
                     <v:shadow on="t" color="black" opacity="41287f" offset="0,1.5pt"/>
                   </v:shape>
-                  <v:rect id="Right Arrow 10" o:spid="_x0000_s1046" style="position:absolute;left:45549;top:40175;width:4243;height:4628;rotation:-17fd;visibility:visible;mso-wrap-style:square;v-text-anchor:middle" o:gfxdata="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" filled="f" stroked="f">
+                  <v:rect id="Right Arrow 10" o:spid="_x0000_s1052" style="position:absolute;left:45549;top:40175;width:4243;height:4628;rotation:-17fd;visibility:visible;mso-wrap-style:square;v-text-anchor:middle" o:gfxdata="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" filled="f" stroked="f">
                     <v:textbox inset="0,0,0,0"/>
                   </v:rect>
                 </v:group>
-                <v:group id="Group 8" o:spid="_x0000_s1047" style="position:absolute;left:18019;top:31063;width:22852;height:22852" coordorigin="18019,31063" coordsize="22852,22852" o:gfxdata="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">
-                  <v:oval id="Oval 10" o:spid="_x0000_s1048" style="position:absolute;left:18019;top:31063;width:22852;height:22852;visibility:visible;mso-wrap-style:square;v-text-anchor:top" o:gfxdata="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" fillcolor="#ee853d [3029]" stroked="f">
+                <v:group id="Group 8" o:spid="_x0000_s1053" style="position:absolute;left:18019;top:31063;width:22852;height:22852" coordorigin="18019,31063" coordsize="22852,22852" o:gfxdata="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">
+                  <v:oval id="Oval 10" o:spid="_x0000_s1054" style="position:absolute;left:18019;top:31063;width:22852;height:22852;visibility:visible;mso-wrap-style:square;v-text-anchor:top" o:gfxdata="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" fillcolor="#ee853d [3029]" stroked="f">
                     <v:fill color2="#ec7a2d [3173]" rotate="t" colors="0 #81ec5d;.5 #6cf035;1 #5bde24" focus="100%" type="gradient">
                       <o:fill v:ext="view" type="gradientUnscaled"/>
                     </v:fill>
                     <v:shadow on="t" color="black" opacity="41287f" offset="0,1.5pt"/>
                   </v:oval>
-                  <v:rect id="Oval 12" o:spid="_x0000_s1049" style="position:absolute;left:21365;top:34409;width:16159;height:16159;visibility:visible;mso-wrap-style:square;v-text-anchor:middle" o:gfxdata="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" filled="f" stroked="f">
+                  <v:rect id="Oval 12" o:spid="_x0000_s1055" style="position:absolute;left:21365;top:34409;width:16159;height:16159;visibility:visible;mso-wrap-style:square;v-text-anchor:middle" o:gfxdata="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" filled="f" stroked="f">
                     <v:textbox inset="2.4pt,2.4pt,2.4pt,2.4pt">
                       <w:txbxContent>
                         <w:p>
@@ -3501,14 +4289,14 @@
                     </v:textbox>
                   </v:rect>
                 </v:group>
-                <v:group id="Group 9" o:spid="_x0000_s1050" style="position:absolute;left:33782;top:25533;width:7712;height:5840" coordorigin="33782,25533" coordsize="7712,5840" o:gfxdata="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">
-                  <v:shape id="Right Arrow 10" o:spid="_x0000_s1051" type="#_x0000_t13" style="position:absolute;left:34718;top:24597;width:5840;height:7712;rotation:-3905351fd;visibility:visible;mso-wrap-style:square;v-text-anchor:top" o:gfxdata="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" adj="10800,4320" fillcolor="#ee853d [3029]" stroked="f">
+                <v:group id="Group 9" o:spid="_x0000_s1056" style="position:absolute;left:33782;top:25533;width:7712;height:5840" coordorigin="33782,25533" coordsize="7712,5840" o:gfxdata="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">
+                  <v:shape id="Right Arrow 10" o:spid="_x0000_s1057" type="#_x0000_t13" style="position:absolute;left:34718;top:24597;width:5840;height:7712;rotation:-3905351fd;visibility:visible;mso-wrap-style:square;v-text-anchor:top" o:gfxdata="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" adj="10800,4320" fillcolor="#ee853d [3029]" stroked="f">
                     <v:fill color2="#ec7a2d [3173]" rotate="t" colors="0 #81ec5d;.5 #6cf035;1 #5bde24" focus="100%" type="gradient">
                       <o:fill v:ext="view" type="gradientUnscaled"/>
                     </v:fill>
                     <v:shadow on="t" color="black" opacity="41287f" offset="0,1.5pt"/>
                   </v:shape>
-                  <v:rect id="Right Arrow 14" o:spid="_x0000_s1052" style="position:absolute;left:35151;top:26894;width:4088;height:4627;rotation:-3905351fd;visibility:visible;mso-wrap-style:square;v-text-anchor:middle" o:gfxdata="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" filled="f" stroked="f">
+                  <v:rect id="Right Arrow 14" o:spid="_x0000_s1058" style="position:absolute;left:35151;top:26894;width:4088;height:4627;rotation:-3905351fd;visibility:visible;mso-wrap-style:square;v-text-anchor:middle" o:gfxdata="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" filled="f" stroked="f">
                     <v:textbox inset="0,0,0,0"/>
                   </v:rect>
                 </v:group>
@@ -3537,70 +4325,28 @@
     </w:p>
     <w:p>
       <w:pPr>
-        <w:jc w:val="both"/>
-        <w:rPr>
-          <w:rFonts w:ascii="Times New Roman" w:hAnsi="Times New Roman" w:cs="Times New Roman"/>
-          <w:b/>
-          <w:sz w:val="32"/>
-          <w:szCs w:val="32"/>
-        </w:rPr>
+        <w:pStyle w:val="Cabealho1"/>
       </w:pPr>
       <w:r>
-        <w:rPr>
-          <w:rFonts w:ascii="Times New Roman" w:hAnsi="Times New Roman" w:cs="Times New Roman"/>
-          <w:b/>
-          <w:sz w:val="32"/>
-          <w:szCs w:val="32"/>
-        </w:rPr>
         <w:lastRenderedPageBreak/>
         <w:t xml:space="preserve">Principais </w:t>
       </w:r>
       <w:proofErr w:type="spellStart"/>
       <w:r>
-        <w:rPr>
-          <w:rFonts w:ascii="Times New Roman" w:hAnsi="Times New Roman" w:cs="Times New Roman"/>
-          <w:b/>
-          <w:sz w:val="32"/>
-          <w:szCs w:val="32"/>
-        </w:rPr>
         <w:t>e</w:t>
       </w:r>
       <w:r>
-        <w:rPr>
-          <w:rFonts w:ascii="Times New Roman" w:hAnsi="Times New Roman" w:cs="Times New Roman"/>
-          <w:b/>
-          <w:sz w:val="32"/>
-          <w:szCs w:val="32"/>
-        </w:rPr>
         <w:t>strutras</w:t>
       </w:r>
       <w:proofErr w:type="spellEnd"/>
       <w:r>
-        <w:rPr>
-          <w:rFonts w:ascii="Times New Roman" w:hAnsi="Times New Roman" w:cs="Times New Roman"/>
-          <w:b/>
-          <w:sz w:val="32"/>
-          <w:szCs w:val="32"/>
-        </w:rPr>
         <w:t xml:space="preserve"> de </w:t>
       </w:r>
       <w:proofErr w:type="gramStart"/>
       <w:r>
-        <w:rPr>
-          <w:rFonts w:ascii="Times New Roman" w:hAnsi="Times New Roman" w:cs="Times New Roman"/>
-          <w:b/>
-          <w:sz w:val="32"/>
-          <w:szCs w:val="32"/>
-        </w:rPr>
         <w:t>dados</w:t>
       </w:r>
       <w:r>
-        <w:rPr>
-          <w:rFonts w:ascii="Times New Roman" w:hAnsi="Times New Roman" w:cs="Times New Roman"/>
-          <w:b/>
-          <w:sz w:val="32"/>
-          <w:szCs w:val="32"/>
-        </w:rPr>
         <w:t xml:space="preserve"> utilizadas</w:t>
       </w:r>
       <w:proofErr w:type="gramEnd"/>
@@ -4039,27 +4785,14 @@
     </w:p>
     <w:p>
       <w:pPr>
-        <w:jc w:val="both"/>
-        <w:rPr>
-          <w:rFonts w:ascii="Times New Roman" w:hAnsi="Times New Roman" w:cs="Times New Roman"/>
-          <w:b/>
-          <w:sz w:val="32"/>
-          <w:szCs w:val="32"/>
-        </w:rPr>
+        <w:pStyle w:val="Cabealho1"/>
       </w:pPr>
       <w:r>
-        <w:rPr>
-          <w:rFonts w:ascii="Times New Roman" w:hAnsi="Times New Roman" w:cs="Times New Roman"/>
-          <w:b/>
-          <w:sz w:val="32"/>
-          <w:szCs w:val="32"/>
-        </w:rPr>
         <w:lastRenderedPageBreak/>
         <w:t>Modelo de dados</w:t>
       </w:r>
       <w:r>
         <w:rPr>
-          <w:rFonts w:ascii="Times New Roman" w:hAnsi="Times New Roman" w:cs="Times New Roman"/>
           <w:noProof/>
           <w:sz w:val="24"/>
           <w:szCs w:val="24"/>
@@ -4085,7 +4818,7 @@
                 <wp:lineTo x="0" y="0"/>
               </wp:wrapPolygon>
             </wp:wrapTight>
-            <wp:docPr id="34" name="Picture 2" descr="C:\Users\Vítor\Desktop\EpicWare\documentation\DomainModel\DomainModel.jpg"/>
+            <wp:docPr id="36" name="Picture 2" descr="C:\Users\Vítor\Desktop\EpicWare\documentation\DomainModel\DomainModel.jpg"/>
             <wp:cNvGraphicFramePr>
               <a:graphicFrameLocks xmlns:a="http://schemas.openxmlformats.org/drawingml/2006/main" noChangeAspect="1"/>
             </wp:cNvGraphicFramePr>
@@ -4099,7 +4832,7 @@
                     </pic:cNvPicPr>
                   </pic:nvPicPr>
                   <pic:blipFill>
-                    <a:blip r:embed="rId8">
+                    <a:blip r:embed="rId10">
                       <a:extLst>
                         <a:ext uri="{28A0092B-C50C-407E-A947-70E740481C1C}">
                           <a14:useLocalDpi xmlns:a14="http://schemas.microsoft.com/office/drawing/2010/main" val="0"/>
@@ -4139,21 +4872,9 @@
     </w:p>
     <w:p>
       <w:pPr>
-        <w:jc w:val="both"/>
-        <w:rPr>
-          <w:rFonts w:ascii="Times New Roman" w:hAnsi="Times New Roman" w:cs="Times New Roman"/>
-          <w:b/>
-          <w:sz w:val="32"/>
-          <w:szCs w:val="32"/>
-        </w:rPr>
+        <w:pStyle w:val="Cabealho1"/>
       </w:pPr>
       <w:r>
-        <w:rPr>
-          <w:rFonts w:ascii="Times New Roman" w:hAnsi="Times New Roman" w:cs="Times New Roman"/>
-          <w:b/>
-          <w:sz w:val="32"/>
-          <w:szCs w:val="32"/>
-        </w:rPr>
         <w:t>Repositório</w:t>
       </w:r>
     </w:p>
@@ -4186,7 +4907,7 @@
           <w:szCs w:val="24"/>
         </w:rPr>
       </w:pPr>
-      <w:hyperlink r:id="rId9" w:history="1">
+      <w:hyperlink r:id="rId11" w:history="1">
         <w:r>
           <w:rPr>
             <w:rStyle w:val="Hiperligao"/>
@@ -4260,23 +4981,13 @@
     </w:p>
     <w:p>
       <w:pPr>
-        <w:jc w:val="both"/>
-        <w:rPr>
-          <w:rFonts w:ascii="Times New Roman" w:hAnsi="Times New Roman" w:cs="Times New Roman"/>
-          <w:b/>
-          <w:sz w:val="32"/>
-          <w:szCs w:val="32"/>
-        </w:rPr>
+        <w:pStyle w:val="Cabealho1"/>
       </w:pPr>
       <w:r>
-        <w:rPr>
-          <w:rFonts w:ascii="Times New Roman" w:hAnsi="Times New Roman" w:cs="Times New Roman"/>
-          <w:b/>
-          <w:sz w:val="32"/>
-          <w:szCs w:val="32"/>
-        </w:rPr>
         <w:t>Servidores virtuais utilizados</w:t>
       </w:r>
+      <w:bookmarkStart w:id="0" w:name="_GoBack"/>
+      <w:bookmarkEnd w:id="0"/>
     </w:p>
     <w:p>
       <w:pPr>
@@ -4357,24 +5068,15 @@
           <w:sz w:val="24"/>
           <w:szCs w:val="24"/>
         </w:rPr>
-        <w:t xml:space="preserve"> É também enviada toda </w:t>
-      </w:r>
-      <w:bookmarkStart w:id="0" w:name="_GoBack"/>
-      <w:bookmarkEnd w:id="0"/>
-      <w:r>
-        <w:rPr>
-          <w:rFonts w:ascii="Times New Roman" w:hAnsi="Times New Roman" w:cs="Times New Roman"/>
-          <w:i/>
-          <w:sz w:val="24"/>
-          <w:szCs w:val="24"/>
-        </w:rPr>
-        <w:t>a documentação existente no repositório.</w:t>
+        <w:t xml:space="preserve"> É também enviada toda a documentação existente no repositório.</w:t>
       </w:r>
     </w:p>
     <w:sectPr>
       <w:pgSz w:w="12240" w:h="15840"/>
       <w:pgMar w:top="1440" w:right="1440" w:bottom="1440" w:left="1440" w:header="720" w:footer="720" w:gutter="0"/>
+      <w:pgNumType w:start="0"/>
       <w:cols w:space="720"/>
+      <w:titlePg/>
       <w:docGrid w:linePitch="360"/>
     </w:sectPr>
   </w:body>
@@ -4778,6 +5480,50 @@
       <w:lang w:val="pt-PT"/>
     </w:rPr>
   </w:style>
+  <w:style w:type="paragraph" w:styleId="Cabealho1">
+    <w:name w:val="heading 1"/>
+    <w:basedOn w:val="Normal"/>
+    <w:next w:val="Normal"/>
+    <w:link w:val="Cabealho1Carter"/>
+    <w:uiPriority w:val="9"/>
+    <w:qFormat/>
+    <w:rsid w:val="00AF417B"/>
+    <w:pPr>
+      <w:keepNext/>
+      <w:keepLines/>
+      <w:spacing w:before="360" w:after="120"/>
+      <w:outlineLvl w:val="0"/>
+    </w:pPr>
+    <w:rPr>
+      <w:rFonts w:asciiTheme="majorHAnsi" w:eastAsiaTheme="majorEastAsia" w:hAnsiTheme="majorHAnsi" w:cstheme="majorBidi"/>
+      <w:b/>
+      <w:color w:val="2E74B5" w:themeColor="accent1" w:themeShade="BF"/>
+      <w:sz w:val="36"/>
+      <w:szCs w:val="32"/>
+    </w:rPr>
+  </w:style>
+  <w:style w:type="paragraph" w:styleId="Cabealho2">
+    <w:name w:val="heading 2"/>
+    <w:basedOn w:val="Normal"/>
+    <w:next w:val="Normal"/>
+    <w:link w:val="Cabealho2Carter"/>
+    <w:uiPriority w:val="9"/>
+    <w:unhideWhenUsed/>
+    <w:qFormat/>
+    <w:rsid w:val="00AF417B"/>
+    <w:pPr>
+      <w:keepNext/>
+      <w:keepLines/>
+      <w:spacing w:before="40" w:after="0"/>
+      <w:outlineLvl w:val="1"/>
+    </w:pPr>
+    <w:rPr>
+      <w:rFonts w:asciiTheme="majorHAnsi" w:eastAsiaTheme="majorEastAsia" w:hAnsiTheme="majorHAnsi" w:cstheme="majorBidi"/>
+      <w:color w:val="2E74B5" w:themeColor="accent1" w:themeShade="BF"/>
+      <w:sz w:val="26"/>
+      <w:szCs w:val="26"/>
+    </w:rPr>
+  </w:style>
   <w:style w:type="character" w:default="1" w:styleId="Tipodeletrapredefinidodopargrafo">
     <w:name w:val="Default Paragraph Font"/>
     <w:uiPriority w:val="1"/>
@@ -4833,11 +5579,65 @@
       <w:lang w:eastAsia="pt-PT"/>
     </w:rPr>
   </w:style>
+  <w:style w:type="paragraph" w:styleId="SemEspaamento">
+    <w:name w:val="No Spacing"/>
+    <w:link w:val="SemEspaamentoCarter"/>
+    <w:uiPriority w:val="1"/>
+    <w:qFormat/>
+    <w:rsid w:val="00AF417B"/>
+    <w:pPr>
+      <w:spacing w:after="0" w:line="240" w:lineRule="auto"/>
+    </w:pPr>
+    <w:rPr>
+      <w:rFonts w:eastAsiaTheme="minorEastAsia"/>
+      <w:lang w:val="pt-PT" w:eastAsia="pt-PT"/>
+    </w:rPr>
+  </w:style>
+  <w:style w:type="character" w:customStyle="1" w:styleId="SemEspaamentoCarter">
+    <w:name w:val="Sem Espaçamento Caráter"/>
+    <w:basedOn w:val="Tipodeletrapredefinidodopargrafo"/>
+    <w:link w:val="SemEspaamento"/>
+    <w:uiPriority w:val="1"/>
+    <w:rsid w:val="00AF417B"/>
+    <w:rPr>
+      <w:rFonts w:eastAsiaTheme="minorEastAsia"/>
+      <w:lang w:val="pt-PT" w:eastAsia="pt-PT"/>
+    </w:rPr>
+  </w:style>
+  <w:style w:type="character" w:customStyle="1" w:styleId="Cabealho1Carter">
+    <w:name w:val="Cabeçalho 1 Caráter"/>
+    <w:basedOn w:val="Tipodeletrapredefinidodopargrafo"/>
+    <w:link w:val="Cabealho1"/>
+    <w:uiPriority w:val="9"/>
+    <w:rsid w:val="00AF417B"/>
+    <w:rPr>
+      <w:rFonts w:asciiTheme="majorHAnsi" w:eastAsiaTheme="majorEastAsia" w:hAnsiTheme="majorHAnsi" w:cstheme="majorBidi"/>
+      <w:b/>
+      <w:color w:val="2E74B5" w:themeColor="accent1" w:themeShade="BF"/>
+      <w:sz w:val="36"/>
+      <w:szCs w:val="32"/>
+      <w:lang w:val="pt-PT"/>
+    </w:rPr>
+  </w:style>
+  <w:style w:type="character" w:customStyle="1" w:styleId="Cabealho2Carter">
+    <w:name w:val="Cabeçalho 2 Caráter"/>
+    <w:basedOn w:val="Tipodeletrapredefinidodopargrafo"/>
+    <w:link w:val="Cabealho2"/>
+    <w:uiPriority w:val="9"/>
+    <w:rsid w:val="00AF417B"/>
+    <w:rPr>
+      <w:rFonts w:asciiTheme="majorHAnsi" w:eastAsiaTheme="majorEastAsia" w:hAnsiTheme="majorHAnsi" w:cstheme="majorBidi"/>
+      <w:color w:val="2E74B5" w:themeColor="accent1" w:themeShade="BF"/>
+      <w:sz w:val="26"/>
+      <w:szCs w:val="26"/>
+      <w:lang w:val="pt-PT"/>
+    </w:rPr>
+  </w:style>
 </w:styles>
 </file>
 
 <file path=word/theme/theme1.xml><?xml version="1.0" encoding="utf-8"?>
-<a:theme xmlns:a="http://schemas.openxmlformats.org/drawingml/2006/main" name="Office Theme">
+<a:theme xmlns:a="http://schemas.openxmlformats.org/drawingml/2006/main" name="Tema do Office">
   <a:themeElements>
     <a:clrScheme name="Office">
       <a:dk1>
@@ -5098,11 +5898,30 @@
 </file>
 
 <file path=customXml/item1.xml><?xml version="1.0" encoding="utf-8"?>
+<CoverPageProperties xmlns="http://schemas.microsoft.com/office/2006/coverPageProps">
+  <PublishDate>2013/2014</PublishDate>
+  <Abstract/>
+  <CompanyAddress/>
+  <CompanyPhone/>
+  <CompanyFax/>
+  <CompanyEmail/>
+</CoverPageProperties>
+</file>
+
+<file path=customXml/item2.xml><?xml version="1.0" encoding="utf-8"?>
 <b:Sources xmlns:b="http://schemas.openxmlformats.org/officeDocument/2006/bibliography" xmlns="http://schemas.openxmlformats.org/officeDocument/2006/bibliography" SelectedStyle="\APASixthEditionOfficeOnline.xsl" StyleName="APA" Version="6"/>
 </file>
 
 <file path=customXml/itemProps1.xml><?xml version="1.0" encoding="utf-8"?>
-<ds:datastoreItem xmlns:ds="http://schemas.openxmlformats.org/officeDocument/2006/customXml" ds:itemID="{9DC4C538-D1C1-48FC-99BD-211F8A87B858}">
+<ds:datastoreItem xmlns:ds="http://schemas.openxmlformats.org/officeDocument/2006/customXml" ds:itemID="{55AF091B-3C7A-41E3-B477-F2FDAA23CFDA}">
+  <ds:schemaRefs>
+    <ds:schemaRef ds:uri="http://schemas.microsoft.com/office/2006/coverPageProps"/>
+  </ds:schemaRefs>
+</ds:datastoreItem>
+</file>
+
+<file path=customXml/itemProps2.xml><?xml version="1.0" encoding="utf-8"?>
+<ds:datastoreItem xmlns:ds="http://schemas.openxmlformats.org/officeDocument/2006/customXml" ds:itemID="{82DDADDC-DE5B-4153-B9CB-1B89F21BC2F7}">
   <ds:schemaRefs>
     <ds:schemaRef ds:uri="http://schemas.openxmlformats.org/officeDocument/2006/bibliography"/>
   </ds:schemaRefs>

</xml_diff>